<commit_message>
updated for sd-card spi readonly change
</commit_message>
<xml_diff>
--- a/docs/docs/КоптелевКА_ИУ6-74Б_РПЗ_МПС_Курсовая.docx
+++ b/docs/docs/КоптелевКА_ИУ6-74Б_РПЗ_МПС_Курсовая.docx
@@ -4843,9 +4843,6 @@
     <w:p>
       <w:pPr>
         <w:pStyle w:val="3"/>
-        <w:rPr>
-          <w:lang w:val="en-US"/>
-        </w:rPr>
       </w:pPr>
       <w:r>
         <w:tab/>
@@ -4858,7 +4855,37 @@
         <w:rPr>
           <w:lang w:val="en-US"/>
         </w:rPr>
-        <w:t>STM32F103C8T6</w:t>
+        <w:t>STM</w:t>
+      </w:r>
+      <w:r>
+        <w:t>32</w:t>
+      </w:r>
+      <w:r>
+        <w:rPr>
+          <w:lang w:val="en-US"/>
+        </w:rPr>
+        <w:t>F</w:t>
+      </w:r>
+      <w:r>
+        <w:t>103</w:t>
+      </w:r>
+      <w:r>
+        <w:rPr>
+          <w:lang w:val="en-US"/>
+        </w:rPr>
+        <w:t>C</w:t>
+      </w:r>
+      <w:r>
+        <w:t>8</w:t>
+      </w:r>
+      <w:r>
+        <w:rPr>
+          <w:lang w:val="en-US"/>
+        </w:rPr>
+        <w:t>T</w:t>
+      </w:r>
+      <w:r>
+        <w:t>6</w:t>
       </w:r>
       <w:bookmarkEnd w:id="4"/>
     </w:p>
@@ -9187,7 +9214,6 @@
       <w:pPr>
         <w:rPr>
           <w:szCs w:val="28"/>
-          <w:lang w:val="en-US"/>
         </w:rPr>
       </w:pPr>
       <w:r>
@@ -9836,9 +9862,6 @@
     <w:p>
       <w:pPr>
         <w:pStyle w:val="3"/>
-        <w:rPr>
-          <w:lang w:val="en-US"/>
-        </w:rPr>
       </w:pPr>
       <w:r>
         <w:tab/>
@@ -9924,7 +9947,13 @@
         <w:rPr>
           <w:szCs w:val="28"/>
         </w:rPr>
-        <w:t xml:space="preserve"> содержит пять портов – А, В, С, D и Е. Опишем назначение тех, что используются в данной системе для её функционирования. </w:t>
+        <w:t xml:space="preserve"> содержит пять портов – А, В, С, D и Е. Опишем назначение тех, что используются в данной с</w:t>
+      </w:r>
+      <w:r>
+        <w:rPr>
+          <w:szCs w:val="28"/>
+        </w:rPr>
+        <w:t>истеме для её функционирования.</w:t>
       </w:r>
     </w:p>
     <w:p>
@@ -11357,117 +11386,6 @@
           <w:szCs w:val="28"/>
         </w:rPr>
         <w:t xml:space="preserve"> SD-карты;</w:t>
-      </w:r>
-    </w:p>
-    <w:p>
-      <w:pPr>
-        <w:numPr>
-          <w:ilvl w:val="0"/>
-          <w:numId w:val="35"/>
-        </w:numPr>
-        <w:pBdr>
-          <w:top w:val="nil"/>
-          <w:left w:val="nil"/>
-          <w:bottom w:val="nil"/>
-          <w:right w:val="nil"/>
-          <w:between w:val="nil"/>
-        </w:pBdr>
-        <w:ind w:left="0" w:firstLine="709"/>
-        <w:rPr>
-          <w:color w:val="000000"/>
-          <w:szCs w:val="28"/>
-        </w:rPr>
-      </w:pPr>
-      <w:r>
-        <w:rPr>
-          <w:color w:val="000000"/>
-          <w:szCs w:val="28"/>
-          <w:lang w:val="en-US"/>
-        </w:rPr>
-        <w:t>PB</w:t>
-      </w:r>
-      <w:r>
-        <w:rPr>
-          <w:color w:val="000000"/>
-          <w:szCs w:val="28"/>
-        </w:rPr>
-        <w:t>15</w:t>
-      </w:r>
-      <w:r>
-        <w:rPr>
-          <w:color w:val="000000"/>
-          <w:szCs w:val="28"/>
-        </w:rPr>
-        <w:t xml:space="preserve"> – </w:t>
-      </w:r>
-      <w:r>
-        <w:rPr>
-          <w:color w:val="000000"/>
-          <w:szCs w:val="28"/>
-          <w:lang w:val="en-US"/>
-        </w:rPr>
-        <w:t>MOSI</w:t>
-      </w:r>
-      <w:r>
-        <w:rPr>
-          <w:color w:val="000000"/>
-          <w:szCs w:val="28"/>
-        </w:rPr>
-        <w:t>-</w:t>
-      </w:r>
-      <w:proofErr w:type="spellStart"/>
-      <w:r>
-        <w:rPr>
-          <w:color w:val="000000"/>
-          <w:szCs w:val="28"/>
-        </w:rPr>
-        <w:t>пин</w:t>
-      </w:r>
-      <w:proofErr w:type="spellEnd"/>
-      <w:r>
-        <w:rPr>
-          <w:color w:val="000000"/>
-          <w:szCs w:val="28"/>
-        </w:rPr>
-        <w:t xml:space="preserve"> для </w:t>
-      </w:r>
-      <w:r>
-        <w:rPr>
-          <w:color w:val="000000"/>
-          <w:szCs w:val="28"/>
-          <w:lang w:val="en-US"/>
-        </w:rPr>
-        <w:t>SPI</w:t>
-      </w:r>
-      <w:r>
-        <w:rPr>
-          <w:color w:val="000000"/>
-          <w:szCs w:val="28"/>
-        </w:rPr>
-        <w:t xml:space="preserve"> </w:t>
-      </w:r>
-      <w:r>
-        <w:rPr>
-          <w:color w:val="000000"/>
-          <w:szCs w:val="28"/>
-        </w:rPr>
-        <w:t xml:space="preserve">для </w:t>
-      </w:r>
-      <w:proofErr w:type="spellStart"/>
-      <w:r>
-        <w:rPr>
-          <w:color w:val="000000"/>
-          <w:szCs w:val="28"/>
-        </w:rPr>
-        <w:t>сокета</w:t>
-      </w:r>
-      <w:proofErr w:type="spellEnd"/>
-      <w:r>
-        <w:rPr>
-          <w:color w:val="000000"/>
-          <w:szCs w:val="28"/>
-        </w:rPr>
-        <w:t xml:space="preserve"> SD-карты.</w:t>
       </w:r>
     </w:p>
     <w:p>
@@ -13086,6 +13004,7 @@
     </w:tbl>
     <w:p>
       <w:pPr>
+        <w:spacing w:before="120"/>
         <w:rPr>
           <w:szCs w:val="28"/>
         </w:rPr>
@@ -13127,178 +13046,4016 @@
       <w:bookmarkEnd w:id="11"/>
     </w:p>
     <w:p>
-      <w:pPr>
-        <w:rPr>
-          <w:szCs w:val="28"/>
-        </w:rPr>
-      </w:pPr>
-      <w:r>
-        <w:rPr>
-          <w:szCs w:val="28"/>
-        </w:rPr>
-        <w:tab/>
-      </w:r>
-      <w:r>
-        <w:rPr>
-          <w:szCs w:val="28"/>
-          <w:highlight w:val="yellow"/>
-        </w:rPr>
-        <w:t xml:space="preserve">Описание </w:t>
-      </w:r>
-      <w:r>
-        <w:rPr>
-          <w:szCs w:val="28"/>
-          <w:highlight w:val="yellow"/>
-          <w:lang w:val="en-US"/>
-        </w:rPr>
-        <w:t>UART</w:t>
-      </w:r>
-      <w:r>
-        <w:rPr>
-          <w:szCs w:val="28"/>
-          <w:highlight w:val="yellow"/>
-        </w:rPr>
-        <w:t>, описание регистров и работы UART.</w:t>
-      </w:r>
-    </w:p>
-    <w:p>
-      <w:pPr>
-        <w:rPr>
-          <w:szCs w:val="28"/>
-        </w:rPr>
-      </w:pPr>
-      <w:r>
-        <w:rPr>
-          <w:szCs w:val="28"/>
-        </w:rPr>
-        <w:tab/>
-        <w:t>Скорость передачи определяется выражением [4]:</w:t>
-      </w:r>
-    </w:p>
-    <w:p>
-      <w:pPr>
+      <w:r>
+        <w:t>Интерфейс</w:t>
+      </w:r>
+      <w:r>
+        <w:t xml:space="preserve"> </w:t>
+      </w:r>
+      <w:r>
+        <w:rPr>
+          <w:lang w:val="en-US"/>
+        </w:rPr>
+        <w:t>USART</w:t>
+      </w:r>
+      <w:r>
+        <w:t xml:space="preserve"> (</w:t>
+      </w:r>
+      <w:r>
+        <w:rPr>
+          <w:lang w:val="en-US"/>
+        </w:rPr>
+        <w:t>Universal</w:t>
+      </w:r>
+      <w:r>
+        <w:t xml:space="preserve"> </w:t>
+      </w:r>
+      <w:r>
+        <w:rPr>
+          <w:lang w:val="en-US"/>
+        </w:rPr>
+        <w:t>Synchronous</w:t>
+      </w:r>
+      <w:r>
+        <w:t xml:space="preserve"> </w:t>
+      </w:r>
+      <w:r>
+        <w:rPr>
+          <w:lang w:val="en-US"/>
+        </w:rPr>
+        <w:t>Asynchronous</w:t>
+      </w:r>
+      <w:r>
+        <w:t xml:space="preserve"> </w:t>
+      </w:r>
+      <w:r>
+        <w:rPr>
+          <w:lang w:val="en-US"/>
+        </w:rPr>
+        <w:t>Receiver</w:t>
+      </w:r>
+      <w:r>
+        <w:t xml:space="preserve"> </w:t>
+      </w:r>
+      <w:r>
+        <w:rPr>
+          <w:lang w:val="en-US"/>
+        </w:rPr>
+        <w:t>Transmitter</w:t>
+      </w:r>
+      <w:r>
+        <w:t xml:space="preserve">) </w:t>
+      </w:r>
+      <w:r>
+        <w:t>в</w:t>
+      </w:r>
+      <w:r>
+        <w:t xml:space="preserve"> </w:t>
+      </w:r>
+      <w:r>
+        <w:t>микроконтроллерах</w:t>
+      </w:r>
+      <w:r>
+        <w:t xml:space="preserve"> </w:t>
+      </w:r>
+      <w:r>
+        <w:rPr>
+          <w:lang w:val="en-US"/>
+        </w:rPr>
+        <w:t>STM</w:t>
+      </w:r>
+      <w:r>
+        <w:t xml:space="preserve">32 </w:t>
+      </w:r>
+      <w:r>
+        <w:t>представляет</w:t>
+      </w:r>
+      <w:r>
+        <w:t xml:space="preserve"> </w:t>
+      </w:r>
+      <w:r>
+        <w:t>собой</w:t>
+      </w:r>
+      <w:r>
+        <w:t xml:space="preserve"> </w:t>
+      </w:r>
+      <w:r>
+        <w:t>универсальный</w:t>
+      </w:r>
+      <w:r>
+        <w:t xml:space="preserve"> </w:t>
+      </w:r>
+      <w:r>
+        <w:t>последовательный</w:t>
+      </w:r>
+      <w:r>
+        <w:t xml:space="preserve"> </w:t>
+      </w:r>
+      <w:r>
+        <w:t>интерфейс</w:t>
+      </w:r>
+      <w:r>
+        <w:t xml:space="preserve">, </w:t>
+      </w:r>
+      <w:r>
+        <w:t>который</w:t>
+      </w:r>
+      <w:r>
+        <w:t xml:space="preserve"> </w:t>
+      </w:r>
+      <w:r>
+        <w:t>может</w:t>
+      </w:r>
+      <w:r>
+        <w:t xml:space="preserve"> </w:t>
+      </w:r>
+      <w:r>
+        <w:t>работать</w:t>
+      </w:r>
+      <w:r>
+        <w:t xml:space="preserve"> </w:t>
+      </w:r>
+      <w:r>
+        <w:t>в</w:t>
+      </w:r>
+      <w:r>
+        <w:t xml:space="preserve"> </w:t>
+      </w:r>
+      <w:r>
+        <w:t>режиме</w:t>
+      </w:r>
+      <w:r>
+        <w:t xml:space="preserve"> </w:t>
+      </w:r>
+      <w:r>
+        <w:t>синхронной</w:t>
+      </w:r>
+      <w:r>
+        <w:t xml:space="preserve"> </w:t>
+      </w:r>
+      <w:r>
+        <w:t>или</w:t>
+      </w:r>
+      <w:r>
+        <w:t xml:space="preserve"> </w:t>
+      </w:r>
+      <w:r>
+        <w:t>асинхронной</w:t>
+      </w:r>
+      <w:r>
+        <w:t xml:space="preserve"> </w:t>
+      </w:r>
+      <w:r>
+        <w:t>передачи</w:t>
+      </w:r>
+      <w:r>
+        <w:t xml:space="preserve"> </w:t>
+      </w:r>
+      <w:r>
+        <w:t>данных</w:t>
+      </w:r>
+      <w:r>
+        <w:t xml:space="preserve">. </w:t>
+      </w:r>
+      <w:r>
+        <w:t>Он обеспечивает возможность обмена данными между микроконтроллером и другими устройствами, такими как датчики, модули связи и периферийные устройства.</w:t>
+      </w:r>
+    </w:p>
+    <w:p>
+      <w:r>
+        <w:t>USART в STM32 поддерживает передачу данных через одну линию для приема (RX) и одну для передачи (TX). Он также может работать в полудуплексном режиме, когда одна линия используется для передачи и приема данных.</w:t>
+      </w:r>
+    </w:p>
+    <w:p>
+      <w:r>
+        <w:lastRenderedPageBreak/>
+        <w:t>USART может настраиваться на разные скорости передачи данных (</w:t>
+      </w:r>
+      <w:proofErr w:type="spellStart"/>
+      <w:r>
+        <w:t>бодрейты</w:t>
+      </w:r>
+      <w:proofErr w:type="spellEnd"/>
+      <w:r>
+        <w:t>), количество бит данных, контроль четности, стоповые биты и другие параметры через специальные регистры микроконтроллера. Это обеспечивает гибкость в настройке передачи данных в соответствии с требованиями конкретного приложения.</w:t>
+      </w:r>
+    </w:p>
+    <w:p>
+      <w:proofErr w:type="gramStart"/>
+      <w:r>
+        <w:rPr>
+          <w:lang w:val="en-US"/>
+        </w:rPr>
+        <w:t>USART</w:t>
+      </w:r>
+      <w:r>
+        <w:t xml:space="preserve"> был выбран для использования, так как</w:t>
+      </w:r>
+      <w:r>
+        <w:t xml:space="preserve"> выбор стоял между ним и </w:t>
+      </w:r>
+      <w:r>
+        <w:rPr>
+          <w:lang w:val="en-US"/>
+        </w:rPr>
+        <w:t>I</w:t>
+      </w:r>
+      <w:r>
+        <w:t>2</w:t>
+      </w:r>
+      <w:r>
+        <w:rPr>
+          <w:lang w:val="en-US"/>
+        </w:rPr>
+        <w:t>C</w:t>
+      </w:r>
+      <w:r>
+        <w:t xml:space="preserve"> </w:t>
+      </w:r>
+      <w:r>
+        <w:t>–</w:t>
+      </w:r>
+      <w:r>
+        <w:t xml:space="preserve"> </w:t>
+      </w:r>
+      <w:r>
+        <w:t>оба интерфейса SPI уже были заняты под более критичные по скорости задачи.</w:t>
+      </w:r>
+      <w:proofErr w:type="gramEnd"/>
+      <w:r>
+        <w:t xml:space="preserve"> </w:t>
+      </w:r>
+      <w:proofErr w:type="gramStart"/>
+      <w:r>
+        <w:rPr>
+          <w:lang w:val="en-US"/>
+        </w:rPr>
+        <w:t>USART</w:t>
+      </w:r>
+      <w:r>
+        <w:t xml:space="preserve"> был выбран как более быстрый интерфейс; кроме того, его использование</w:t>
+      </w:r>
+      <w:r>
+        <w:t xml:space="preserve"> это классический ход при работе с терминалом.</w:t>
+      </w:r>
+      <w:proofErr w:type="gramEnd"/>
+    </w:p>
+    <w:p>
+      <w:r>
+        <w:t xml:space="preserve">В разрабатываемой системе </w:t>
+      </w:r>
+      <w:r>
+        <w:rPr>
+          <w:lang w:val="en-US"/>
+        </w:rPr>
+        <w:t>USART</w:t>
+      </w:r>
+      <w:r>
+        <w:t xml:space="preserve"> используется в асинхронном режиме для вывода текста на виртуальный терминал и для чтения </w:t>
+      </w:r>
+      <w:r>
+        <w:t xml:space="preserve">эталонной </w:t>
+      </w:r>
+      <w:r>
+        <w:t>контрольной суммы с ви</w:t>
+      </w:r>
+      <w:r>
+        <w:t>ртуального терминала, который выступает в роли ПЭВМ. Рассмотрим настройку USART для этого конкретного приложения и регистры, с помощью которых это делается.</w:t>
+      </w:r>
+    </w:p>
+    <w:p>
+      <w:r>
+        <w:t>Настройка USART в разрабатываемой системе показана на рисунках 5 и 6.</w:t>
+      </w:r>
+    </w:p>
+    <w:tbl>
+      <w:tblPr>
+        <w:tblStyle w:val="ab"/>
+        <w:tblW w:w="0" w:type="auto"/>
+        <w:tblBorders>
+          <w:top w:val="none" w:sz="0" w:space="0" w:color="auto"/>
+          <w:left w:val="none" w:sz="0" w:space="0" w:color="auto"/>
+          <w:bottom w:val="none" w:sz="0" w:space="0" w:color="auto"/>
+          <w:right w:val="none" w:sz="0" w:space="0" w:color="auto"/>
+          <w:insideH w:val="none" w:sz="0" w:space="0" w:color="auto"/>
+          <w:insideV w:val="none" w:sz="0" w:space="0" w:color="auto"/>
+        </w:tblBorders>
+        <w:tblLook w:val="04A0"/>
+      </w:tblPr>
+      <w:tblGrid>
+        <w:gridCol w:w="4230"/>
+        <w:gridCol w:w="5341"/>
+      </w:tblGrid>
+      <w:tr>
+        <w:tc>
+          <w:tcPr>
+            <w:tcW w:w="4785" w:type="dxa"/>
+          </w:tcPr>
+          <w:p>
+            <w:pPr>
+              <w:ind w:firstLine="0"/>
+            </w:pPr>
+            <w:r>
+              <w:rPr>
+                <w:noProof/>
+              </w:rPr>
+              <w:drawing>
+                <wp:inline distT="0" distB="0" distL="0" distR="0">
+                  <wp:extent cx="2527953" cy="3240000"/>
+                  <wp:effectExtent l="19050" t="0" r="5697" b="0"/>
+                  <wp:docPr id="14" name="Рисунок 7"/>
+                  <wp:cNvGraphicFramePr>
+                    <a:graphicFrameLocks xmlns:a="http://schemas.openxmlformats.org/drawingml/2006/main" noChangeAspect="1"/>
+                  </wp:cNvGraphicFramePr>
+                  <a:graphic xmlns:a="http://schemas.openxmlformats.org/drawingml/2006/main">
+                    <a:graphicData uri="http://schemas.openxmlformats.org/drawingml/2006/picture">
+                      <pic:pic xmlns:pic="http://schemas.openxmlformats.org/drawingml/2006/picture">
+                        <pic:nvPicPr>
+                          <pic:cNvPr id="0" name="Picture 7"/>
+                          <pic:cNvPicPr>
+                            <a:picLocks noChangeAspect="1" noChangeArrowheads="1"/>
+                          </pic:cNvPicPr>
+                        </pic:nvPicPr>
+                        <pic:blipFill>
+                          <a:blip r:embed="rId16" cstate="print"/>
+                          <a:srcRect/>
+                          <a:stretch>
+                            <a:fillRect/>
+                          </a:stretch>
+                        </pic:blipFill>
+                        <pic:spPr bwMode="auto">
+                          <a:xfrm>
+                            <a:off x="0" y="0"/>
+                            <a:ext cx="2527953" cy="3240000"/>
+                          </a:xfrm>
+                          <a:prstGeom prst="rect">
+                            <a:avLst/>
+                          </a:prstGeom>
+                          <a:noFill/>
+                          <a:ln w="9525">
+                            <a:noFill/>
+                            <a:miter lim="800000"/>
+                            <a:headEnd/>
+                            <a:tailEnd/>
+                          </a:ln>
+                        </pic:spPr>
+                      </pic:pic>
+                    </a:graphicData>
+                  </a:graphic>
+                </wp:inline>
+              </w:drawing>
+            </w:r>
+          </w:p>
+        </w:tc>
+        <w:tc>
+          <w:tcPr>
+            <w:tcW w:w="4786" w:type="dxa"/>
+          </w:tcPr>
+          <w:p>
+            <w:pPr>
+              <w:ind w:firstLine="0"/>
+            </w:pPr>
+            <w:r>
+              <w:rPr>
+                <w:noProof/>
+              </w:rPr>
+              <w:drawing>
+                <wp:inline distT="0" distB="0" distL="0" distR="0">
+                  <wp:extent cx="3240000" cy="3049834"/>
+                  <wp:effectExtent l="19050" t="0" r="0" b="0"/>
+                  <wp:docPr id="15" name="Рисунок 10"/>
+                  <wp:cNvGraphicFramePr>
+                    <a:graphicFrameLocks xmlns:a="http://schemas.openxmlformats.org/drawingml/2006/main" noChangeAspect="1"/>
+                  </wp:cNvGraphicFramePr>
+                  <a:graphic xmlns:a="http://schemas.openxmlformats.org/drawingml/2006/main">
+                    <a:graphicData uri="http://schemas.openxmlformats.org/drawingml/2006/picture">
+                      <pic:pic xmlns:pic="http://schemas.openxmlformats.org/drawingml/2006/picture">
+                        <pic:nvPicPr>
+                          <pic:cNvPr id="0" name="Picture 10"/>
+                          <pic:cNvPicPr>
+                            <a:picLocks noChangeAspect="1" noChangeArrowheads="1"/>
+                          </pic:cNvPicPr>
+                        </pic:nvPicPr>
+                        <pic:blipFill>
+                          <a:blip r:embed="rId17" cstate="print"/>
+                          <a:srcRect/>
+                          <a:stretch>
+                            <a:fillRect/>
+                          </a:stretch>
+                        </pic:blipFill>
+                        <pic:spPr bwMode="auto">
+                          <a:xfrm>
+                            <a:off x="0" y="0"/>
+                            <a:ext cx="3240000" cy="3049834"/>
+                          </a:xfrm>
+                          <a:prstGeom prst="rect">
+                            <a:avLst/>
+                          </a:prstGeom>
+                          <a:noFill/>
+                          <a:ln w="9525">
+                            <a:noFill/>
+                            <a:miter lim="800000"/>
+                            <a:headEnd/>
+                            <a:tailEnd/>
+                          </a:ln>
+                        </pic:spPr>
+                      </pic:pic>
+                    </a:graphicData>
+                  </a:graphic>
+                </wp:inline>
+              </w:drawing>
+            </w:r>
+          </w:p>
+        </w:tc>
+      </w:tr>
+    </w:tbl>
+    <w:p>
+      <w:pPr>
+        <w:ind w:firstLine="0"/>
         <w:jc w:val="center"/>
         <w:rPr>
-          <w:rFonts w:ascii="Cambria Math" w:eastAsia="Cambria Math" w:hAnsi="Cambria Math" w:cs="Cambria Math"/>
-          <w:szCs w:val="28"/>
-        </w:rPr>
-      </w:pPr>
-      <m:oMathPara>
-        <m:oMath>
-          <m:r>
-            <w:rPr>
-              <w:rFonts w:ascii="Cambria Math" w:eastAsia="Cambria Math" w:hAnsi="Cambria Math" w:cs="Cambria Math"/>
-              <w:szCs w:val="28"/>
-            </w:rPr>
-            <m:t>BAUD =</m:t>
-          </m:r>
-          <m:f>
-            <m:fPr>
-              <m:ctrlPr>
-                <w:rPr>
-                  <w:rFonts w:ascii="Cambria Math" w:eastAsia="Cambria Math" w:hAnsi="Cambria Math" w:cs="Cambria Math"/>
-                  <w:szCs w:val="28"/>
-                </w:rPr>
-              </m:ctrlPr>
-            </m:fPr>
-            <m:num>
-              <m:sSub>
-                <m:sSubPr>
-                  <m:ctrlPr>
-                    <w:rPr>
-                      <w:rFonts w:ascii="Cambria Math" w:eastAsia="Cambria Math" w:hAnsi="Cambria Math" w:cs="Cambria Math"/>
-                      <w:szCs w:val="28"/>
-                    </w:rPr>
-                  </m:ctrlPr>
-                </m:sSubPr>
-                <m:e>
-                  <m:r>
-                    <w:rPr>
-                      <w:rFonts w:ascii="Cambria Math" w:eastAsia="Cambria Math" w:hAnsi="Cambria Math" w:cs="Cambria Math"/>
-                      <w:szCs w:val="28"/>
-                    </w:rPr>
-                    <m:t>f</m:t>
-                  </m:r>
-                </m:e>
-                <m:sub>
-                  <m:r>
-                    <w:rPr>
-                      <w:rFonts w:ascii="Cambria Math" w:eastAsia="Cambria Math" w:hAnsi="Cambria Math" w:cs="Cambria Math"/>
-                      <w:szCs w:val="28"/>
-                    </w:rPr>
-                    <m:t>osc</m:t>
-                  </m:r>
-                </m:sub>
-              </m:sSub>
-            </m:num>
-            <m:den>
-              <m:r>
-                <w:rPr>
-                  <w:rFonts w:ascii="Cambria Math" w:eastAsia="Cambria Math" w:hAnsi="Cambria Math" w:cs="Cambria Math"/>
-                  <w:szCs w:val="28"/>
-                </w:rPr>
-                <m:t>16(UBRR+1)</m:t>
-              </m:r>
-            </m:den>
-          </m:f>
-        </m:oMath>
-      </m:oMathPara>
-    </w:p>
-    <w:p>
-      <w:pPr>
-        <w:rPr>
-          <w:szCs w:val="28"/>
-        </w:rPr>
-      </w:pPr>
-      <w:r>
-        <w:rPr>
-          <w:szCs w:val="28"/>
-        </w:rPr>
-        <w:tab/>
-        <w:t xml:space="preserve">где BAUD — скорость передачи (бод); </w:t>
-      </w:r>
-    </w:p>
-    <w:p>
-      <w:pPr>
-        <w:rPr>
-          <w:szCs w:val="28"/>
-        </w:rPr>
-      </w:pPr>
-      <w:r>
-        <w:rPr>
-          <w:rFonts w:ascii="Cambria Math" w:eastAsia="Cambria Math" w:hAnsi="Cambria Math" w:cs="Cambria Math"/>
-          <w:szCs w:val="28"/>
-        </w:rPr>
-        <w:tab/>
-        <w:t>𝑓</w:t>
-      </w:r>
-      <w:r>
-        <w:rPr>
-          <w:rFonts w:ascii="Cambria Math" w:eastAsia="Cambria Math" w:hAnsi="Cambria Math" w:cs="Cambria Math"/>
-          <w:szCs w:val="28"/>
-          <w:vertAlign w:val="subscript"/>
-        </w:rPr>
-        <w:t>𝑜𝑠𝑐</w:t>
-      </w:r>
-      <w:r>
-        <w:rPr>
-          <w:szCs w:val="28"/>
-        </w:rPr>
-        <w:t xml:space="preserve"> — тактовая частота микроконтроллера (</w:t>
+          <w:lang w:val="en-US"/>
+        </w:rPr>
+      </w:pPr>
+      <w:r>
+        <w:t xml:space="preserve">Рисунки 5,6 – Настройка </w:t>
+      </w:r>
+      <w:r>
+        <w:rPr>
+          <w:lang w:val="en-US"/>
+        </w:rPr>
+        <w:t>USART</w:t>
+      </w:r>
+    </w:p>
+    <w:p>
+      <w:r>
+        <w:lastRenderedPageBreak/>
+        <w:t>Таким образом</w:t>
+      </w:r>
+      <w:r>
+        <w:t xml:space="preserve">, USART используется в асинхронном  режиме, контроль сигнала CTS/RTS отключен, </w:t>
+      </w:r>
+      <w:proofErr w:type="spellStart"/>
+      <w:r>
+        <w:t>baud</w:t>
+      </w:r>
+      <w:proofErr w:type="spellEnd"/>
+      <w:r>
+        <w:t xml:space="preserve"> </w:t>
+      </w:r>
+      <w:proofErr w:type="spellStart"/>
+      <w:r>
+        <w:t>rate</w:t>
+      </w:r>
+      <w:proofErr w:type="spellEnd"/>
+      <w:r>
+        <w:t xml:space="preserve"> – 115200 </w:t>
+      </w:r>
+      <w:r>
+        <w:t>бит/</w:t>
       </w:r>
       <w:proofErr w:type="gramStart"/>
       <w:r>
-        <w:rPr>
-          <w:szCs w:val="28"/>
-        </w:rPr>
-        <w:t>Гц</w:t>
+        <w:t>с</w:t>
       </w:r>
       <w:proofErr w:type="gramEnd"/>
       <w:r>
-        <w:rPr>
-          <w:szCs w:val="28"/>
-        </w:rPr>
-        <w:t xml:space="preserve">); </w:t>
+        <w:t xml:space="preserve">, </w:t>
+      </w:r>
+      <w:proofErr w:type="gramStart"/>
+      <w:r>
+        <w:t>длина</w:t>
+      </w:r>
+      <w:proofErr w:type="gramEnd"/>
+      <w:r>
+        <w:t xml:space="preserve"> каждой посылки – 8 </w:t>
+      </w:r>
+      <w:r>
+        <w:t>бит, включая бит четности, контроль четности отключен, используется один стоп-бит,</w:t>
+      </w:r>
+      <w:r>
+        <w:tab/>
+      </w:r>
+      <w:proofErr w:type="spellStart"/>
+      <w:r>
+        <w:t>оверсемплинг</w:t>
+      </w:r>
+      <w:proofErr w:type="spellEnd"/>
+      <w:r>
+        <w:t xml:space="preserve"> в режиме 16-семплирования</w:t>
+      </w:r>
+      <w:r>
+        <w:t xml:space="preserve">. Кроме того, включены прерывания для </w:t>
+      </w:r>
+      <w:r>
+        <w:rPr>
+          <w:lang w:val="en-US"/>
+        </w:rPr>
+        <w:t>USART.</w:t>
+      </w:r>
+    </w:p>
+    <w:p>
+      <w:proofErr w:type="spellStart"/>
+      <w:r>
+        <w:t>Оверсемплинг</w:t>
+      </w:r>
+      <w:proofErr w:type="spellEnd"/>
+      <w:r>
+        <w:t xml:space="preserve"> в USART относится к технике, используемой для приема данных в асинхронном режиме. Эта техника помогает улучшить точность синхронизации битов данных, особенно при работе с высокими скоростями передачи данных.</w:t>
+      </w:r>
+    </w:p>
+    <w:p>
+      <w:proofErr w:type="spellStart"/>
+      <w:r>
+        <w:t>Оверсемплинг</w:t>
+      </w:r>
+      <w:proofErr w:type="spellEnd"/>
+      <w:r>
+        <w:t xml:space="preserve"> подразумевает выбор частоты </w:t>
+      </w:r>
+      <w:proofErr w:type="spellStart"/>
+      <w:r>
+        <w:t>сэмплирования</w:t>
+      </w:r>
+      <w:proofErr w:type="spellEnd"/>
+      <w:r>
+        <w:t xml:space="preserve"> (число раз, которое система измеряет состояние входного сигнала за определенный промежуток времени) значительно выше, чем минимально необходимая частота для корректного считывания данных.</w:t>
+      </w:r>
+    </w:p>
+    <w:p>
+      <w:r>
+        <w:t xml:space="preserve">В USART для асинхронной передачи, </w:t>
+      </w:r>
+      <w:proofErr w:type="spellStart"/>
+      <w:r>
+        <w:t>оверсемплинг</w:t>
+      </w:r>
+      <w:proofErr w:type="spellEnd"/>
+      <w:r>
+        <w:t xml:space="preserve"> обычно используется для более точного определения момента прихода каждого бита данных. К примеру, в режиме 16-семплирования (16x </w:t>
+      </w:r>
+      <w:proofErr w:type="spellStart"/>
+      <w:r>
+        <w:t>oversampling</w:t>
+      </w:r>
+      <w:proofErr w:type="spellEnd"/>
+      <w:r>
+        <w:t xml:space="preserve">), каждый бит данных будет </w:t>
+      </w:r>
+      <w:proofErr w:type="spellStart"/>
+      <w:r>
+        <w:t>сэмплироваться</w:t>
+      </w:r>
+      <w:proofErr w:type="spellEnd"/>
+      <w:r>
+        <w:t xml:space="preserve"> 16 раз за период передачи, что улучшает точность считывания данных и помогает бороться с потерей или искажением сигнала в условиях шумов или неполадок в канале связи.</w:t>
+      </w:r>
+    </w:p>
+    <w:p>
+      <w:r>
+        <w:t>Эта техника позволяет повысить устойчивость и надежность приема данных по USART, особенно при работе на высоких скоростях передачи данных или в условиях, где возможны помехи или искажения сигнала.</w:t>
+      </w:r>
+    </w:p>
+    <w:p>
+      <w:pPr>
+        <w:rPr>
+          <w:lang w:val="en-US"/>
+        </w:rPr>
+      </w:pPr>
+      <w:r>
+        <w:t>Всего</w:t>
+      </w:r>
+      <w:r>
+        <w:rPr>
+          <w:lang w:val="en-US"/>
+        </w:rPr>
+        <w:t xml:space="preserve"> </w:t>
+      </w:r>
+      <w:r>
+        <w:t>существует</w:t>
+      </w:r>
+      <w:r>
+        <w:rPr>
+          <w:lang w:val="en-US"/>
+        </w:rPr>
+        <w:t xml:space="preserve"> 7 </w:t>
+      </w:r>
+      <w:r>
+        <w:t>регистров</w:t>
+      </w:r>
+      <w:r>
+        <w:rPr>
+          <w:lang w:val="en-US"/>
+        </w:rPr>
+        <w:t xml:space="preserve">, </w:t>
+      </w:r>
+      <w:r>
+        <w:t>связанных</w:t>
+      </w:r>
+      <w:r>
+        <w:rPr>
+          <w:lang w:val="en-US"/>
+        </w:rPr>
+        <w:t xml:space="preserve"> </w:t>
+      </w:r>
+      <w:r>
+        <w:t>с</w:t>
+      </w:r>
+      <w:r>
+        <w:rPr>
+          <w:lang w:val="en-US"/>
+        </w:rPr>
+        <w:t xml:space="preserve"> </w:t>
+      </w:r>
+      <w:r>
+        <w:t>настройкой</w:t>
+      </w:r>
+      <w:r>
+        <w:rPr>
+          <w:lang w:val="en-US"/>
+        </w:rPr>
+        <w:t xml:space="preserve"> </w:t>
+      </w:r>
+      <w:r>
+        <w:t>и</w:t>
+      </w:r>
+      <w:r>
+        <w:rPr>
+          <w:lang w:val="en-US"/>
+        </w:rPr>
+        <w:t xml:space="preserve"> </w:t>
+      </w:r>
+      <w:r>
+        <w:t>работой</w:t>
+      </w:r>
+      <w:r>
+        <w:rPr>
+          <w:lang w:val="en-US"/>
+        </w:rPr>
+        <w:t xml:space="preserve"> USART: </w:t>
+      </w:r>
+      <w:proofErr w:type="gramStart"/>
+      <w:r>
+        <w:rPr>
+          <w:lang w:val="en-US"/>
+        </w:rPr>
+        <w:t xml:space="preserve">USART_SR (Status register), </w:t>
+      </w:r>
+      <w:r>
+        <w:rPr>
+          <w:lang w:val="en-US"/>
+        </w:rPr>
+        <w:t>USART</w:t>
+      </w:r>
+      <w:r>
+        <w:rPr>
+          <w:lang w:val="en-US"/>
+        </w:rPr>
+        <w:t>_</w:t>
+      </w:r>
+      <w:r>
+        <w:rPr>
+          <w:lang w:val="en-US"/>
+        </w:rPr>
+        <w:t>DR</w:t>
+      </w:r>
+      <w:r>
+        <w:rPr>
+          <w:lang w:val="en-US"/>
+        </w:rPr>
+        <w:t xml:space="preserve"> (</w:t>
+      </w:r>
+      <w:r>
+        <w:rPr>
+          <w:lang w:val="en-US"/>
+        </w:rPr>
+        <w:t>Data</w:t>
+      </w:r>
+      <w:r>
+        <w:rPr>
+          <w:lang w:val="en-US"/>
+        </w:rPr>
+        <w:t xml:space="preserve"> </w:t>
+      </w:r>
+      <w:r>
+        <w:rPr>
+          <w:lang w:val="en-US"/>
+        </w:rPr>
+        <w:t>register</w:t>
+      </w:r>
+      <w:r>
+        <w:rPr>
+          <w:lang w:val="en-US"/>
+        </w:rPr>
+        <w:t xml:space="preserve">), </w:t>
+      </w:r>
+      <w:r>
+        <w:rPr>
+          <w:lang w:val="en-US"/>
+        </w:rPr>
+        <w:t>USART</w:t>
+      </w:r>
+      <w:r>
+        <w:rPr>
+          <w:lang w:val="en-US"/>
+        </w:rPr>
+        <w:t>_</w:t>
+      </w:r>
+      <w:r>
+        <w:rPr>
+          <w:lang w:val="en-US"/>
+        </w:rPr>
+        <w:t>BRR</w:t>
+      </w:r>
+      <w:r>
+        <w:rPr>
+          <w:lang w:val="en-US"/>
+        </w:rPr>
+        <w:t xml:space="preserve"> (</w:t>
+      </w:r>
+      <w:r>
+        <w:rPr>
+          <w:lang w:val="en-US"/>
+        </w:rPr>
+        <w:t>Baud</w:t>
+      </w:r>
+      <w:r>
+        <w:rPr>
+          <w:lang w:val="en-US"/>
+        </w:rPr>
+        <w:t xml:space="preserve"> </w:t>
+      </w:r>
+      <w:r>
+        <w:rPr>
+          <w:lang w:val="en-US"/>
+        </w:rPr>
+        <w:t>rate</w:t>
+      </w:r>
+      <w:r>
+        <w:rPr>
+          <w:lang w:val="en-US"/>
+        </w:rPr>
+        <w:t xml:space="preserve"> </w:t>
+      </w:r>
+      <w:r>
+        <w:rPr>
+          <w:lang w:val="en-US"/>
+        </w:rPr>
+        <w:t>register</w:t>
+      </w:r>
+      <w:r>
+        <w:rPr>
+          <w:lang w:val="en-US"/>
+        </w:rPr>
+        <w:t xml:space="preserve">), </w:t>
+      </w:r>
+      <w:r>
+        <w:rPr>
+          <w:lang w:val="en-US"/>
+        </w:rPr>
+        <w:t>USART</w:t>
+      </w:r>
+      <w:r>
+        <w:rPr>
+          <w:lang w:val="en-US"/>
+        </w:rPr>
+        <w:t>_</w:t>
+      </w:r>
+      <w:r>
+        <w:rPr>
+          <w:lang w:val="en-US"/>
+        </w:rPr>
+        <w:t>CR</w:t>
+      </w:r>
+      <w:r>
+        <w:rPr>
+          <w:lang w:val="en-US"/>
+        </w:rPr>
+        <w:t>1 (</w:t>
+      </w:r>
+      <w:r>
+        <w:rPr>
+          <w:lang w:val="en-US"/>
+        </w:rPr>
+        <w:t>Control</w:t>
+      </w:r>
+      <w:r>
+        <w:rPr>
+          <w:lang w:val="en-US"/>
+        </w:rPr>
+        <w:t xml:space="preserve"> </w:t>
+      </w:r>
+      <w:r>
+        <w:rPr>
+          <w:lang w:val="en-US"/>
+        </w:rPr>
+        <w:t>register</w:t>
+      </w:r>
+      <w:r>
+        <w:rPr>
+          <w:lang w:val="en-US"/>
+        </w:rPr>
+        <w:t xml:space="preserve"> 1), </w:t>
+      </w:r>
+      <w:r>
+        <w:rPr>
+          <w:lang w:val="en-US"/>
+        </w:rPr>
+        <w:t>USART</w:t>
+      </w:r>
+      <w:r>
+        <w:rPr>
+          <w:lang w:val="en-US"/>
+        </w:rPr>
+        <w:t>_</w:t>
+      </w:r>
+      <w:r>
+        <w:rPr>
+          <w:lang w:val="en-US"/>
+        </w:rPr>
+        <w:t>CR</w:t>
+      </w:r>
+      <w:r>
+        <w:rPr>
+          <w:lang w:val="en-US"/>
+        </w:rPr>
+        <w:t>2 (</w:t>
+      </w:r>
+      <w:r>
+        <w:rPr>
+          <w:lang w:val="en-US"/>
+        </w:rPr>
+        <w:t>Control</w:t>
+      </w:r>
+      <w:r>
+        <w:rPr>
+          <w:lang w:val="en-US"/>
+        </w:rPr>
+        <w:t xml:space="preserve"> </w:t>
+      </w:r>
+      <w:r>
+        <w:rPr>
+          <w:lang w:val="en-US"/>
+        </w:rPr>
+        <w:t>register</w:t>
+      </w:r>
+      <w:r>
+        <w:rPr>
+          <w:lang w:val="en-US"/>
+        </w:rPr>
+        <w:t xml:space="preserve"> 2), </w:t>
+      </w:r>
+      <w:r>
+        <w:rPr>
+          <w:lang w:val="en-US"/>
+        </w:rPr>
+        <w:t>USART</w:t>
+      </w:r>
+      <w:r>
+        <w:rPr>
+          <w:lang w:val="en-US"/>
+        </w:rPr>
+        <w:t>_</w:t>
+      </w:r>
+      <w:r>
+        <w:rPr>
+          <w:lang w:val="en-US"/>
+        </w:rPr>
+        <w:t>CR</w:t>
+      </w:r>
+      <w:r>
+        <w:rPr>
+          <w:lang w:val="en-US"/>
+        </w:rPr>
+        <w:t>3 (</w:t>
+      </w:r>
+      <w:r>
+        <w:rPr>
+          <w:lang w:val="en-US"/>
+        </w:rPr>
+        <w:t>Control</w:t>
+      </w:r>
+      <w:r>
+        <w:rPr>
+          <w:lang w:val="en-US"/>
+        </w:rPr>
+        <w:t xml:space="preserve"> </w:t>
+      </w:r>
+      <w:r>
+        <w:rPr>
+          <w:lang w:val="en-US"/>
+        </w:rPr>
+        <w:t>register</w:t>
+      </w:r>
+      <w:r>
+        <w:rPr>
+          <w:lang w:val="en-US"/>
+        </w:rPr>
+        <w:t xml:space="preserve"> 3), </w:t>
+      </w:r>
+      <w:r>
+        <w:rPr>
+          <w:lang w:val="en-US"/>
+        </w:rPr>
+        <w:t>USART</w:t>
+      </w:r>
+      <w:r>
+        <w:rPr>
+          <w:lang w:val="en-US"/>
+        </w:rPr>
+        <w:t>_</w:t>
+      </w:r>
+      <w:r>
+        <w:rPr>
+          <w:lang w:val="en-US"/>
+        </w:rPr>
+        <w:t>GTPR</w:t>
+      </w:r>
+      <w:r>
+        <w:rPr>
+          <w:lang w:val="en-US"/>
+        </w:rPr>
+        <w:t xml:space="preserve"> (</w:t>
+      </w:r>
+      <w:r>
+        <w:rPr>
+          <w:lang w:val="en-US"/>
+        </w:rPr>
+        <w:t>Guard</w:t>
+      </w:r>
+      <w:r>
+        <w:rPr>
+          <w:lang w:val="en-US"/>
+        </w:rPr>
+        <w:t xml:space="preserve"> </w:t>
+      </w:r>
+      <w:r>
+        <w:rPr>
+          <w:lang w:val="en-US"/>
+        </w:rPr>
+        <w:t>time</w:t>
+      </w:r>
+      <w:r>
+        <w:rPr>
+          <w:lang w:val="en-US"/>
+        </w:rPr>
+        <w:t xml:space="preserve"> </w:t>
+      </w:r>
+      <w:r>
+        <w:rPr>
+          <w:lang w:val="en-US"/>
+        </w:rPr>
+        <w:t>and</w:t>
+      </w:r>
+      <w:r>
+        <w:rPr>
+          <w:lang w:val="en-US"/>
+        </w:rPr>
+        <w:t xml:space="preserve"> </w:t>
+      </w:r>
+      <w:proofErr w:type="spellStart"/>
+      <w:r>
+        <w:rPr>
+          <w:lang w:val="en-US"/>
+        </w:rPr>
+        <w:t>prescaler</w:t>
+      </w:r>
+      <w:proofErr w:type="spellEnd"/>
+      <w:r>
+        <w:rPr>
+          <w:lang w:val="en-US"/>
+        </w:rPr>
+        <w:t xml:space="preserve"> </w:t>
+      </w:r>
+      <w:r>
+        <w:rPr>
+          <w:lang w:val="en-US"/>
+        </w:rPr>
+        <w:t>register</w:t>
+      </w:r>
+      <w:r>
+        <w:rPr>
+          <w:lang w:val="en-US"/>
+        </w:rPr>
+        <w:t>).</w:t>
+      </w:r>
+      <w:proofErr w:type="gramEnd"/>
+    </w:p>
+    <w:p>
+      <w:r>
+        <w:lastRenderedPageBreak/>
+        <w:t xml:space="preserve">Начнем с настройки USART. Для этого используются </w:t>
+      </w:r>
+      <w:r>
+        <w:rPr>
+          <w:lang w:val="en-US"/>
+        </w:rPr>
+        <w:t>control</w:t>
+      </w:r>
+      <w:r>
+        <w:t>-</w:t>
+      </w:r>
+      <w:r>
+        <w:t>регистры и регистр управления скоростью передачи</w:t>
+      </w:r>
+      <w:r>
+        <w:t xml:space="preserve">. </w:t>
+      </w:r>
+      <w:r>
+        <w:t xml:space="preserve">Начнем с </w:t>
+      </w:r>
+      <w:r>
+        <w:rPr>
+          <w:lang w:val="en-US"/>
+        </w:rPr>
+        <w:t>USART_CR1.</w:t>
+      </w:r>
+      <w:r>
+        <w:t xml:space="preserve"> Его изобр</w:t>
+      </w:r>
+      <w:r>
+        <w:t>ажение представлено на рисунке 7</w:t>
+      </w:r>
+      <w:r>
+        <w:t>.</w:t>
+      </w:r>
+    </w:p>
+    <w:p>
+      <w:pPr>
+        <w:ind w:firstLine="0"/>
+        <w:jc w:val="center"/>
+        <w:rPr>
+          <w:lang w:val="en-US"/>
+        </w:rPr>
+      </w:pPr>
+      <w:r>
+        <w:rPr>
+          <w:noProof/>
+        </w:rPr>
+        <w:drawing>
+          <wp:inline distT="0" distB="0" distL="0" distR="0">
+            <wp:extent cx="5940425" cy="556670"/>
+            <wp:effectExtent l="19050" t="0" r="3175" b="0"/>
+            <wp:docPr id="2" name="Рисунок 1"/>
+            <wp:cNvGraphicFramePr>
+              <a:graphicFrameLocks xmlns:a="http://schemas.openxmlformats.org/drawingml/2006/main" noChangeAspect="1"/>
+            </wp:cNvGraphicFramePr>
+            <a:graphic xmlns:a="http://schemas.openxmlformats.org/drawingml/2006/main">
+              <a:graphicData uri="http://schemas.openxmlformats.org/drawingml/2006/picture">
+                <pic:pic xmlns:pic="http://schemas.openxmlformats.org/drawingml/2006/picture">
+                  <pic:nvPicPr>
+                    <pic:cNvPr id="0" name="Picture 1"/>
+                    <pic:cNvPicPr>
+                      <a:picLocks noChangeAspect="1" noChangeArrowheads="1"/>
+                    </pic:cNvPicPr>
+                  </pic:nvPicPr>
+                  <pic:blipFill>
+                    <a:blip r:embed="rId18" cstate="print"/>
+                    <a:srcRect/>
+                    <a:stretch>
+                      <a:fillRect/>
+                    </a:stretch>
+                  </pic:blipFill>
+                  <pic:spPr bwMode="auto">
+                    <a:xfrm>
+                      <a:off x="0" y="0"/>
+                      <a:ext cx="5940425" cy="556670"/>
+                    </a:xfrm>
+                    <a:prstGeom prst="rect">
+                      <a:avLst/>
+                    </a:prstGeom>
+                    <a:noFill/>
+                    <a:ln w="9525">
+                      <a:noFill/>
+                      <a:miter lim="800000"/>
+                      <a:headEnd/>
+                      <a:tailEnd/>
+                    </a:ln>
+                  </pic:spPr>
+                </pic:pic>
+              </a:graphicData>
+            </a:graphic>
+          </wp:inline>
+        </w:drawing>
+      </w:r>
+    </w:p>
+    <w:p>
+      <w:pPr>
+        <w:ind w:firstLine="0"/>
+        <w:jc w:val="center"/>
+      </w:pPr>
+      <w:r>
+        <w:t>Рисунок 7</w:t>
+      </w:r>
+      <w:r>
+        <w:t xml:space="preserve"> – Регистр </w:t>
+      </w:r>
+      <w:r>
+        <w:rPr>
+          <w:lang w:val="en-US"/>
+        </w:rPr>
+        <w:t>USART</w:t>
+      </w:r>
+      <w:r>
+        <w:t>_</w:t>
+      </w:r>
+      <w:r>
+        <w:rPr>
+          <w:lang w:val="en-US"/>
+        </w:rPr>
+        <w:t>CR</w:t>
+      </w:r>
+      <w:r>
+        <w:t>1</w:t>
+      </w:r>
+    </w:p>
+    <w:p>
+      <w:r>
+        <w:t>Описание регистра:</w:t>
+      </w:r>
+    </w:p>
+    <w:p>
+      <w:r>
+        <w:rPr>
+          <w:b/>
+          <w:bCs/>
+          <w:lang w:val="en-US"/>
+        </w:rPr>
+        <w:t>OVER8: </w:t>
+      </w:r>
+      <w:r>
+        <w:rPr>
+          <w:lang w:val="en-US"/>
+        </w:rPr>
+        <w:t xml:space="preserve">Oversampling mode - </w:t>
+      </w:r>
+      <w:r>
+        <w:t>выбор</w:t>
+      </w:r>
+      <w:r>
+        <w:rPr>
+          <w:lang w:val="en-US"/>
+        </w:rPr>
+        <w:t xml:space="preserve"> </w:t>
+      </w:r>
+      <w:r>
+        <w:t>метода</w:t>
+      </w:r>
+      <w:r>
+        <w:rPr>
+          <w:lang w:val="en-US"/>
+        </w:rPr>
+        <w:t xml:space="preserve"> </w:t>
+      </w:r>
+      <w:proofErr w:type="spellStart"/>
+      <w:r>
+        <w:t>оверсэмплинга</w:t>
+      </w:r>
+      <w:proofErr w:type="spellEnd"/>
+      <w:r>
+        <w:rPr>
+          <w:lang w:val="en-US"/>
+        </w:rPr>
+        <w:t>.</w:t>
+      </w:r>
+      <w:r>
+        <w:rPr>
+          <w:lang w:val="en-US"/>
+        </w:rPr>
+        <w:br/>
+      </w:r>
+      <w:r>
+        <w:t>0 - 16-кратный; 1 -</w:t>
+      </w:r>
+      <w:r>
+        <w:t xml:space="preserve"> 8-кратный (недоступен в режимах </w:t>
+      </w:r>
+      <w:proofErr w:type="spellStart"/>
+      <w:r>
+        <w:t>Smartcard</w:t>
+      </w:r>
+      <w:proofErr w:type="spellEnd"/>
+      <w:r>
+        <w:t xml:space="preserve">, </w:t>
+      </w:r>
+      <w:proofErr w:type="spellStart"/>
+      <w:r>
+        <w:t>IrDA</w:t>
+      </w:r>
+      <w:proofErr w:type="spellEnd"/>
+      <w:r>
+        <w:t xml:space="preserve"> и LIN; в этих режимах бит сбрасывается аппаратно).</w:t>
+      </w:r>
+    </w:p>
+    <w:p>
+      <w:r>
+        <w:rPr>
+          <w:b/>
+          <w:bCs/>
+        </w:rPr>
+        <w:t>UE: </w:t>
+      </w:r>
+      <w:r>
+        <w:t xml:space="preserve">USART </w:t>
+      </w:r>
+      <w:proofErr w:type="spellStart"/>
+      <w:r>
+        <w:t>enable</w:t>
+      </w:r>
+      <w:proofErr w:type="spellEnd"/>
+      <w:r>
+        <w:t xml:space="preserve"> - включить USART (включается установкой бита в 1). Когда бит программно сбрасывается, в конце передачи текущего байта прекращается работа </w:t>
+      </w:r>
+      <w:proofErr w:type="spellStart"/>
+      <w:r>
+        <w:t>прескалеров</w:t>
+      </w:r>
+      <w:proofErr w:type="spellEnd"/>
+      <w:r>
+        <w:t xml:space="preserve"> и выходов для уменьшения потребления тока.</w:t>
+      </w:r>
+    </w:p>
+    <w:p>
+      <w:r>
+        <w:rPr>
+          <w:b/>
+          <w:bCs/>
+        </w:rPr>
+        <w:t>M: </w:t>
+      </w:r>
+      <w:proofErr w:type="spellStart"/>
+      <w:r>
+        <w:t>Word</w:t>
+      </w:r>
+      <w:proofErr w:type="spellEnd"/>
+      <w:r>
+        <w:t xml:space="preserve"> </w:t>
+      </w:r>
+      <w:proofErr w:type="spellStart"/>
+      <w:r>
+        <w:t>length</w:t>
+      </w:r>
+      <w:proofErr w:type="spellEnd"/>
+      <w:r>
+        <w:t xml:space="preserve"> - длина слова, задаёт количество бит данных в одном фрейме. Бит не должен модифицироваться в процессе обмена данными (это</w:t>
+      </w:r>
+      <w:r>
+        <w:t xml:space="preserve"> </w:t>
+      </w:r>
+      <w:r>
+        <w:t>касается</w:t>
+      </w:r>
+      <w:r>
+        <w:t xml:space="preserve"> как передачи, так и приёма). 0 -</w:t>
+      </w:r>
+      <w:r>
+        <w:t xml:space="preserve"> 1 старт-бит, 8 бит данных, </w:t>
+      </w:r>
+      <w:proofErr w:type="spellStart"/>
+      <w:r>
+        <w:t>n</w:t>
+      </w:r>
+      <w:proofErr w:type="spellEnd"/>
+      <w:r>
+        <w:t xml:space="preserve"> стоп-битов (количество стоп-битов программируется с помощью USART_CR2.STOP);</w:t>
+      </w:r>
+      <w:r>
+        <w:t xml:space="preserve"> 1 - </w:t>
+      </w:r>
+      <w:r>
+        <w:t xml:space="preserve">1 старт-бит, 9 бит данных, </w:t>
+      </w:r>
+      <w:proofErr w:type="spellStart"/>
+      <w:r>
+        <w:t>n</w:t>
+      </w:r>
+      <w:proofErr w:type="spellEnd"/>
+      <w:r>
+        <w:t xml:space="preserve"> стоп-битов.</w:t>
+      </w:r>
+      <w:r>
+        <w:t xml:space="preserve"> </w:t>
+      </w:r>
+      <w:r>
+        <w:t>Примечание. Бит чётности считается битом данных.</w:t>
+      </w:r>
+    </w:p>
+    <w:p>
+      <w:r>
+        <w:rPr>
+          <w:b/>
+          <w:bCs/>
+        </w:rPr>
+        <w:t>WAKE: </w:t>
+      </w:r>
+      <w:proofErr w:type="spellStart"/>
+      <w:r>
+        <w:t>Wakeup</w:t>
+      </w:r>
+      <w:proofErr w:type="spellEnd"/>
+      <w:r>
+        <w:t xml:space="preserve"> </w:t>
+      </w:r>
+      <w:proofErr w:type="spellStart"/>
+      <w:r>
+        <w:t>method</w:t>
+      </w:r>
+      <w:proofErr w:type="spellEnd"/>
+      <w:r>
+        <w:t xml:space="preserve"> - метод пробуждения USART.</w:t>
+      </w:r>
+      <w:r>
+        <w:t xml:space="preserve"> 0 -</w:t>
+      </w:r>
+      <w:r>
+        <w:t xml:space="preserve"> "линия свободна" (</w:t>
+      </w:r>
+      <w:proofErr w:type="spellStart"/>
+      <w:r>
+        <w:t>Idle</w:t>
+      </w:r>
+      <w:proofErr w:type="spellEnd"/>
+      <w:r>
+        <w:t xml:space="preserve"> </w:t>
+      </w:r>
+      <w:proofErr w:type="spellStart"/>
+      <w:r>
+        <w:t>line</w:t>
+      </w:r>
+      <w:proofErr w:type="spellEnd"/>
+      <w:r>
+        <w:t>);</w:t>
+      </w:r>
+      <w:r>
+        <w:t xml:space="preserve"> 1-</w:t>
+      </w:r>
+      <w:r>
+        <w:t xml:space="preserve"> адресная метка.</w:t>
+      </w:r>
+    </w:p>
+    <w:p>
+      <w:r>
+        <w:rPr>
+          <w:b/>
+          <w:bCs/>
+        </w:rPr>
+        <w:t>PCE: </w:t>
+      </w:r>
+      <w:proofErr w:type="spellStart"/>
+      <w:r>
+        <w:t>Parity</w:t>
+      </w:r>
+      <w:proofErr w:type="spellEnd"/>
+      <w:r>
+        <w:t xml:space="preserve"> </w:t>
+      </w:r>
+      <w:proofErr w:type="spellStart"/>
+      <w:r>
+        <w:t>control</w:t>
+      </w:r>
+      <w:proofErr w:type="spellEnd"/>
+      <w:r>
+        <w:t xml:space="preserve"> </w:t>
+      </w:r>
+      <w:proofErr w:type="spellStart"/>
+      <w:r>
+        <w:t>enable</w:t>
+      </w:r>
+      <w:proofErr w:type="spellEnd"/>
+      <w:r>
+        <w:t xml:space="preserve"> - включить аппаратный контроль чётности (генерация бита чётности при передаче данных и проверка в принимаемых данных). Когда контроль чётности включён, бит чётности помещается в позицию старшего бита данных (9-й или 8-й бит, в зависимости от выбранной длины слова). После установки, контроль чётности активируется после завершения приёма/передачи текущего бита.</w:t>
+      </w:r>
+      <w:r>
+        <w:t xml:space="preserve"> 0 - </w:t>
+      </w:r>
+      <w:r>
+        <w:t>контроль чётности отключён;</w:t>
+      </w:r>
+      <w:r>
+        <w:t xml:space="preserve"> 1 - </w:t>
+      </w:r>
+      <w:r>
+        <w:t>контроль чётности включён.</w:t>
+      </w:r>
+    </w:p>
+    <w:p>
+      <w:r>
+        <w:rPr>
+          <w:b/>
+          <w:bCs/>
+        </w:rPr>
+        <w:lastRenderedPageBreak/>
+        <w:t>PS: </w:t>
+      </w:r>
+      <w:proofErr w:type="spellStart"/>
+      <w:r>
+        <w:t>Parity</w:t>
+      </w:r>
+      <w:proofErr w:type="spellEnd"/>
+      <w:r>
+        <w:t xml:space="preserve"> </w:t>
+      </w:r>
+      <w:proofErr w:type="spellStart"/>
+      <w:r>
+        <w:t>selection</w:t>
+      </w:r>
+      <w:proofErr w:type="spellEnd"/>
+      <w:r>
+        <w:t xml:space="preserve"> - выбор метода контроля чётности. Выбор происходит после завершения передачи/приёма текущего байта.</w:t>
+      </w:r>
+      <w:r>
+        <w:br/>
+        <w:t>0</w:t>
+      </w:r>
+      <w:r>
+        <w:t xml:space="preserve"> -</w:t>
+      </w:r>
+      <w:r>
+        <w:t xml:space="preserve"> контроль на чётность;</w:t>
+      </w:r>
+      <w:r>
+        <w:t xml:space="preserve"> 1 -</w:t>
+      </w:r>
+      <w:r>
+        <w:t xml:space="preserve"> контроль на нечётность.</w:t>
+      </w:r>
+    </w:p>
+    <w:p>
+      <w:r>
+        <w:rPr>
+          <w:b/>
+          <w:bCs/>
+        </w:rPr>
+        <w:t>PEIE: </w:t>
+      </w:r>
+      <w:r>
+        <w:t xml:space="preserve">PE </w:t>
+      </w:r>
+      <w:proofErr w:type="spellStart"/>
+      <w:r>
+        <w:t>interrupt</w:t>
+      </w:r>
+      <w:proofErr w:type="spellEnd"/>
+      <w:r>
+        <w:t xml:space="preserve"> </w:t>
+      </w:r>
+      <w:proofErr w:type="spellStart"/>
+      <w:r>
+        <w:t>enable</w:t>
+      </w:r>
+      <w:proofErr w:type="spellEnd"/>
+      <w:r>
+        <w:t xml:space="preserve"> - разрешение прерывания от PE. </w:t>
+      </w:r>
+      <w:r>
+        <w:t>0</w:t>
+      </w:r>
+      <w:r>
+        <w:t xml:space="preserve"> </w:t>
+      </w:r>
+      <w:r>
+        <w:t>–</w:t>
+      </w:r>
+      <w:r>
+        <w:t xml:space="preserve"> прерывание запрещено; </w:t>
+      </w:r>
+      <w:r>
+        <w:t>1</w:t>
+      </w:r>
+      <w:r>
+        <w:t xml:space="preserve"> </w:t>
+      </w:r>
+      <w:r>
+        <w:t>–</w:t>
+      </w:r>
+      <w:r>
+        <w:t xml:space="preserve"> генерируется прерывание от USART, когда USART_SR.PE==1.</w:t>
+      </w:r>
+    </w:p>
+    <w:p>
+      <w:r>
+        <w:rPr>
+          <w:b/>
+          <w:bCs/>
+        </w:rPr>
+        <w:t>TXEIE: </w:t>
+      </w:r>
+      <w:r>
+        <w:t xml:space="preserve">TXE </w:t>
+      </w:r>
+      <w:proofErr w:type="spellStart"/>
+      <w:r>
+        <w:t>interrupt</w:t>
+      </w:r>
+      <w:proofErr w:type="spellEnd"/>
+      <w:r>
+        <w:t xml:space="preserve"> </w:t>
+      </w:r>
+      <w:proofErr w:type="spellStart"/>
+      <w:r>
+        <w:t>enable</w:t>
+      </w:r>
+      <w:proofErr w:type="spellEnd"/>
+      <w:r>
+        <w:t xml:space="preserve"> - разрешение прерывания от TXE. </w:t>
+      </w:r>
+      <w:r>
+        <w:t>0</w:t>
+      </w:r>
+      <w:r>
+        <w:t xml:space="preserve"> </w:t>
+      </w:r>
+      <w:r>
+        <w:t>–</w:t>
+      </w:r>
+      <w:r>
+        <w:t xml:space="preserve"> прерывание запрещено; </w:t>
+      </w:r>
+      <w:r>
+        <w:t>1</w:t>
+      </w:r>
+      <w:r>
+        <w:t xml:space="preserve"> – генерируется прерывание от USART, когда USART_SR.TXE==1.</w:t>
+      </w:r>
+    </w:p>
+    <w:p>
+      <w:r>
+        <w:rPr>
+          <w:b/>
+          <w:bCs/>
+        </w:rPr>
+        <w:t>TCIE: </w:t>
+      </w:r>
+      <w:proofErr w:type="spellStart"/>
+      <w:r>
+        <w:t>Transmission</w:t>
+      </w:r>
+      <w:proofErr w:type="spellEnd"/>
+      <w:r>
+        <w:t xml:space="preserve"> </w:t>
+      </w:r>
+      <w:proofErr w:type="spellStart"/>
+      <w:r>
+        <w:t>complete</w:t>
+      </w:r>
+      <w:proofErr w:type="spellEnd"/>
+      <w:r>
+        <w:t xml:space="preserve"> </w:t>
+      </w:r>
+      <w:proofErr w:type="spellStart"/>
+      <w:r>
+        <w:t>interrupt</w:t>
+      </w:r>
+      <w:proofErr w:type="spellEnd"/>
+      <w:r>
+        <w:t xml:space="preserve"> </w:t>
+      </w:r>
+      <w:proofErr w:type="spellStart"/>
+      <w:r>
+        <w:t>enable</w:t>
+      </w:r>
+      <w:proofErr w:type="spellEnd"/>
+      <w:r>
+        <w:t xml:space="preserve"> - разрешение прерывания после завершения передачи. </w:t>
+      </w:r>
+      <w:r>
+        <w:t>0</w:t>
+      </w:r>
+      <w:r>
+        <w:t xml:space="preserve"> – прерывание запрещено; 1 </w:t>
+      </w:r>
+      <w:r>
+        <w:t>–</w:t>
+      </w:r>
+      <w:r>
+        <w:t xml:space="preserve"> ген</w:t>
+      </w:r>
+      <w:r>
+        <w:t>ерируется</w:t>
+      </w:r>
+      <w:r>
+        <w:t xml:space="preserve"> прерывание от USART, когда USART_SR.TC==1.</w:t>
+      </w:r>
+    </w:p>
+    <w:p>
+      <w:r>
+        <w:rPr>
+          <w:b/>
+          <w:bCs/>
+        </w:rPr>
+        <w:t>RXNEIE: </w:t>
+      </w:r>
+      <w:r>
+        <w:t xml:space="preserve">RXNE </w:t>
+      </w:r>
+      <w:proofErr w:type="spellStart"/>
+      <w:r>
+        <w:t>interrupt</w:t>
+      </w:r>
+      <w:proofErr w:type="spellEnd"/>
+      <w:r>
+        <w:t xml:space="preserve"> </w:t>
+      </w:r>
+      <w:proofErr w:type="spellStart"/>
+      <w:r>
+        <w:t>enable</w:t>
+      </w:r>
+      <w:proofErr w:type="spellEnd"/>
+      <w:r>
+        <w:t xml:space="preserve"> - разрешение прерывания от RXNE. 0: прерывание запрещено; 1: генерируется прерывание от USART, когда USART_SR.ORE==1 или USART_SR.RXNE==1.</w:t>
+      </w:r>
+    </w:p>
+    <w:p>
+      <w:r>
+        <w:rPr>
+          <w:b/>
+          <w:bCs/>
+        </w:rPr>
+        <w:t>IDLEIE: </w:t>
+      </w:r>
+      <w:r>
+        <w:t xml:space="preserve">IDLE </w:t>
+      </w:r>
+      <w:proofErr w:type="spellStart"/>
+      <w:r>
+        <w:t>interrupt</w:t>
+      </w:r>
+      <w:proofErr w:type="spellEnd"/>
+      <w:r>
+        <w:t xml:space="preserve"> </w:t>
+      </w:r>
+      <w:proofErr w:type="spellStart"/>
+      <w:r>
+        <w:t>enable</w:t>
+      </w:r>
+      <w:proofErr w:type="spellEnd"/>
+      <w:r>
+        <w:t xml:space="preserve"> - разрешение прерывания при обнаружении, что "линия свободна" (</w:t>
+      </w:r>
+      <w:proofErr w:type="spellStart"/>
+      <w:r>
+        <w:t>Idle</w:t>
+      </w:r>
+      <w:proofErr w:type="spellEnd"/>
+      <w:r>
+        <w:t xml:space="preserve"> </w:t>
+      </w:r>
+      <w:proofErr w:type="spellStart"/>
+      <w:r>
+        <w:t>line</w:t>
+      </w:r>
+      <w:proofErr w:type="spellEnd"/>
+      <w:r>
+        <w:t>). 0: прерывание запрещено; 1: генерируется прерывание от USART, когда USART_SR.IDLE==1.</w:t>
+      </w:r>
+    </w:p>
+    <w:p>
+      <w:r>
+        <w:rPr>
+          <w:b/>
+          <w:bCs/>
+        </w:rPr>
+        <w:t>TE: </w:t>
+      </w:r>
+      <w:proofErr w:type="spellStart"/>
+      <w:r>
+        <w:t>Transmitter</w:t>
+      </w:r>
+      <w:proofErr w:type="spellEnd"/>
+      <w:r>
+        <w:t xml:space="preserve"> </w:t>
+      </w:r>
+      <w:proofErr w:type="spellStart"/>
+      <w:r>
+        <w:t>enable</w:t>
+      </w:r>
+      <w:proofErr w:type="spellEnd"/>
+      <w:r>
+        <w:t xml:space="preserve"> - включить передатчик USART (включается установкой бита в 1). Примечание. 1. Если в процессе передачи сформировать 0-импульс в бите TE (сбросить в 0 с последующей установкой в 1), происходит передача преамбулы (формируется сигнал "линия свободна" - </w:t>
+      </w:r>
+      <w:proofErr w:type="spellStart"/>
+      <w:r>
+        <w:t>Idle</w:t>
+      </w:r>
+      <w:proofErr w:type="spellEnd"/>
+      <w:r>
+        <w:t xml:space="preserve"> </w:t>
+      </w:r>
+      <w:proofErr w:type="spellStart"/>
+      <w:r>
+        <w:t>line</w:t>
+      </w:r>
+      <w:proofErr w:type="spellEnd"/>
+      <w:r>
+        <w:t xml:space="preserve">) вслед за текущим словом. Преамбула не формируется в </w:t>
+      </w:r>
+      <w:proofErr w:type="spellStart"/>
+      <w:r>
+        <w:t>smartcard</w:t>
+      </w:r>
+      <w:proofErr w:type="spellEnd"/>
+      <w:r>
+        <w:t xml:space="preserve"> режиме. 2. После установки бита TE делается задержка длительностью в 1 бит (длительностью 1/S, где S - скорость передачи данных) перед началом передачи данных.</w:t>
+      </w:r>
+    </w:p>
+    <w:p>
+      <w:r>
+        <w:rPr>
+          <w:b/>
+          <w:bCs/>
+        </w:rPr>
+        <w:t>RE: </w:t>
+      </w:r>
+      <w:proofErr w:type="spellStart"/>
+      <w:r>
+        <w:t>Receiver</w:t>
+      </w:r>
+      <w:proofErr w:type="spellEnd"/>
+      <w:r>
+        <w:t xml:space="preserve"> </w:t>
+      </w:r>
+      <w:proofErr w:type="spellStart"/>
+      <w:r>
+        <w:t>enable</w:t>
+      </w:r>
+      <w:proofErr w:type="spellEnd"/>
+      <w:r>
+        <w:t xml:space="preserve"> - включить приёмник USART (включается установкой бита в 1). После установки бита, приёмник начинает поиск старт-бита во входном сигнале.</w:t>
+      </w:r>
+    </w:p>
+    <w:p>
+      <w:r>
+        <w:rPr>
+          <w:b/>
+          <w:bCs/>
+        </w:rPr>
+        <w:lastRenderedPageBreak/>
+        <w:t>RWU: </w:t>
+      </w:r>
+      <w:proofErr w:type="spellStart"/>
+      <w:r>
+        <w:t>Receiver</w:t>
+      </w:r>
+      <w:proofErr w:type="spellEnd"/>
+      <w:r>
+        <w:t xml:space="preserve"> </w:t>
+      </w:r>
+      <w:proofErr w:type="spellStart"/>
+      <w:r>
+        <w:t>wakeup</w:t>
+      </w:r>
+      <w:proofErr w:type="spellEnd"/>
+      <w:r>
+        <w:t xml:space="preserve"> - переводит USART в тихий режим. Этот бит устанавливается и сбрасывается программно, а также может сбрасываться аппаратно при обнаружении пробуждающей последовательности. 0: приёмник в активном режиме; 1: приёмник в тихом режиме.</w:t>
+      </w:r>
+      <w:r>
+        <w:br/>
+        <w:t>Примечание. 1. Прежде чем установить бит RWU, USART должен получить байт данных, иначе он не сможет функционировать в тихом режиме с пробуждением при обнаружении свободной линии (</w:t>
+      </w:r>
+      <w:proofErr w:type="spellStart"/>
+      <w:r>
+        <w:t>Idle</w:t>
+      </w:r>
+      <w:proofErr w:type="spellEnd"/>
+      <w:r>
+        <w:t xml:space="preserve"> </w:t>
+      </w:r>
+      <w:proofErr w:type="spellStart"/>
+      <w:r>
+        <w:t>line</w:t>
+      </w:r>
+      <w:proofErr w:type="spellEnd"/>
+      <w:r>
+        <w:t>). 2. В конфигурации с пробуждением при обнаружении адресной метки (бит WAKE==1), бит RWU не может быть программно модифицирован, пока установлен бит RXNE.</w:t>
+      </w:r>
+    </w:p>
+    <w:p>
+      <w:r>
+        <w:rPr>
+          <w:b/>
+          <w:bCs/>
+          <w:lang w:val="en-US"/>
+        </w:rPr>
+        <w:t>SBK: </w:t>
+      </w:r>
+      <w:r>
+        <w:rPr>
+          <w:lang w:val="en-US"/>
+        </w:rPr>
+        <w:t xml:space="preserve">Send break - </w:t>
+      </w:r>
+      <w:r>
+        <w:t>отправить</w:t>
+      </w:r>
+      <w:r>
+        <w:rPr>
+          <w:lang w:val="en-US"/>
+        </w:rPr>
+        <w:t xml:space="preserve"> Break </w:t>
+      </w:r>
+      <w:r>
+        <w:t>посылку</w:t>
+      </w:r>
+      <w:r>
+        <w:rPr>
+          <w:lang w:val="en-US"/>
+        </w:rPr>
+        <w:t xml:space="preserve">. </w:t>
+      </w:r>
+      <w:r>
+        <w:t xml:space="preserve">Бит может быть установлен и сброшен программно. Его необходимо программно установить в 1 для формирования </w:t>
+      </w:r>
+      <w:proofErr w:type="spellStart"/>
+      <w:r>
+        <w:t>Break</w:t>
+      </w:r>
+      <w:proofErr w:type="spellEnd"/>
+      <w:r>
+        <w:t xml:space="preserve"> посылки, он будет сброшен аппаратно во время формирования stop-бита в </w:t>
+      </w:r>
+      <w:proofErr w:type="spellStart"/>
+      <w:r>
+        <w:t>Break</w:t>
+      </w:r>
+      <w:proofErr w:type="spellEnd"/>
+      <w:r>
+        <w:t xml:space="preserve"> фрейме. 0: Break-символ не передаётся;</w:t>
+      </w:r>
+      <w:r>
+        <w:t xml:space="preserve"> </w:t>
+      </w:r>
+      <w:r>
+        <w:t>1: Break-символ будет передан.</w:t>
+      </w:r>
+    </w:p>
+    <w:p>
+      <w:r>
+        <w:t>Рассмотрим регистр</w:t>
+      </w:r>
+      <w:r>
+        <w:t xml:space="preserve"> </w:t>
+      </w:r>
+      <w:r>
+        <w:rPr>
+          <w:lang w:val="en-US"/>
+        </w:rPr>
+        <w:t>USART</w:t>
+      </w:r>
+      <w:r>
+        <w:t>_</w:t>
+      </w:r>
+      <w:r>
+        <w:rPr>
+          <w:lang w:val="en-US"/>
+        </w:rPr>
+        <w:t>CR</w:t>
+      </w:r>
+      <w:r>
+        <w:t xml:space="preserve">2, </w:t>
+      </w:r>
+      <w:r>
+        <w:t xml:space="preserve">который представлен на рисунке </w:t>
+      </w:r>
+      <w:r>
+        <w:t>8</w:t>
+      </w:r>
+      <w:r>
+        <w:t>.</w:t>
+      </w:r>
+    </w:p>
+    <w:p>
+      <w:pPr>
+        <w:ind w:firstLine="0"/>
+        <w:jc w:val="center"/>
+      </w:pPr>
+      <w:r>
+        <w:rPr>
+          <w:noProof/>
+        </w:rPr>
+        <w:drawing>
+          <wp:inline distT="0" distB="0" distL="0" distR="0">
+            <wp:extent cx="5940425" cy="561650"/>
+            <wp:effectExtent l="19050" t="0" r="3175" b="0"/>
+            <wp:docPr id="5" name="Рисунок 4"/>
+            <wp:cNvGraphicFramePr>
+              <a:graphicFrameLocks xmlns:a="http://schemas.openxmlformats.org/drawingml/2006/main" noChangeAspect="1"/>
+            </wp:cNvGraphicFramePr>
+            <a:graphic xmlns:a="http://schemas.openxmlformats.org/drawingml/2006/main">
+              <a:graphicData uri="http://schemas.openxmlformats.org/drawingml/2006/picture">
+                <pic:pic xmlns:pic="http://schemas.openxmlformats.org/drawingml/2006/picture">
+                  <pic:nvPicPr>
+                    <pic:cNvPr id="0" name="Picture 4"/>
+                    <pic:cNvPicPr>
+                      <a:picLocks noChangeAspect="1" noChangeArrowheads="1"/>
+                    </pic:cNvPicPr>
+                  </pic:nvPicPr>
+                  <pic:blipFill>
+                    <a:blip r:embed="rId19" cstate="print"/>
+                    <a:srcRect/>
+                    <a:stretch>
+                      <a:fillRect/>
+                    </a:stretch>
+                  </pic:blipFill>
+                  <pic:spPr bwMode="auto">
+                    <a:xfrm>
+                      <a:off x="0" y="0"/>
+                      <a:ext cx="5940425" cy="561650"/>
+                    </a:xfrm>
+                    <a:prstGeom prst="rect">
+                      <a:avLst/>
+                    </a:prstGeom>
+                    <a:noFill/>
+                    <a:ln w="9525">
+                      <a:noFill/>
+                      <a:miter lim="800000"/>
+                      <a:headEnd/>
+                      <a:tailEnd/>
+                    </a:ln>
+                  </pic:spPr>
+                </pic:pic>
+              </a:graphicData>
+            </a:graphic>
+          </wp:inline>
+        </w:drawing>
+      </w:r>
+    </w:p>
+    <w:p>
+      <w:pPr>
+        <w:ind w:firstLine="0"/>
+        <w:jc w:val="center"/>
+      </w:pPr>
+      <w:r>
+        <w:t>Рисунок 8</w:t>
+      </w:r>
+      <w:r>
+        <w:t xml:space="preserve"> – Регистр </w:t>
+      </w:r>
+      <w:r>
+        <w:rPr>
+          <w:lang w:val="en-US"/>
+        </w:rPr>
+        <w:t>USART</w:t>
+      </w:r>
+      <w:r>
+        <w:t>_</w:t>
+      </w:r>
+      <w:r>
+        <w:rPr>
+          <w:lang w:val="en-US"/>
+        </w:rPr>
+        <w:t>CR</w:t>
+      </w:r>
+      <w:r>
+        <w:t>2</w:t>
+      </w:r>
+    </w:p>
+    <w:p>
+      <w:r>
+        <w:rPr>
+          <w:b/>
+          <w:bCs/>
+        </w:rPr>
+        <w:t>LINEN: </w:t>
+      </w:r>
+      <w:r>
+        <w:t xml:space="preserve">LIN </w:t>
+      </w:r>
+      <w:proofErr w:type="spellStart"/>
+      <w:r>
+        <w:t>mode</w:t>
+      </w:r>
+      <w:proofErr w:type="spellEnd"/>
+      <w:r>
+        <w:t xml:space="preserve"> </w:t>
+      </w:r>
+      <w:proofErr w:type="spellStart"/>
+      <w:r>
+        <w:t>enable</w:t>
+      </w:r>
+      <w:proofErr w:type="spellEnd"/>
+      <w:r>
+        <w:t xml:space="preserve"> - включить режим LIN (включается установкой бита в 1). В режиме LIN имеется возможность отправлять и принимать синхронизирующую посылку </w:t>
+      </w:r>
+      <w:proofErr w:type="spellStart"/>
+      <w:r>
+        <w:t>Break</w:t>
+      </w:r>
+      <w:proofErr w:type="spellEnd"/>
+      <w:r>
+        <w:t>.</w:t>
+      </w:r>
+    </w:p>
+    <w:p>
+      <w:r>
+        <w:rPr>
+          <w:b/>
+          <w:bCs/>
+        </w:rPr>
+        <w:t>STOP[1:0]: </w:t>
+      </w:r>
+      <w:r>
+        <w:t xml:space="preserve">STOP </w:t>
+      </w:r>
+      <w:proofErr w:type="spellStart"/>
+      <w:r>
+        <w:t>bits</w:t>
+      </w:r>
+      <w:proofErr w:type="spellEnd"/>
+      <w:r>
+        <w:t xml:space="preserve"> - битовое поле задаёт количество используемых стоп-битов.</w:t>
+      </w:r>
+      <w:r>
+        <w:t xml:space="preserve"> </w:t>
+      </w:r>
+      <w:r>
+        <w:t>00: 1 стоп-бит;</w:t>
+      </w:r>
+      <w:r>
+        <w:t xml:space="preserve"> </w:t>
+      </w:r>
+      <w:r>
+        <w:t>01: 0.5 стоп-бита;</w:t>
+      </w:r>
+      <w:r>
+        <w:t xml:space="preserve"> </w:t>
+      </w:r>
+      <w:r>
+        <w:t>10: 2 стоп-бита;</w:t>
+      </w:r>
+      <w:r>
+        <w:t xml:space="preserve"> </w:t>
+      </w:r>
+      <w:r>
+        <w:t>11: 1.5 стоп-бита.</w:t>
+      </w:r>
+    </w:p>
+    <w:p>
+      <w:r>
+        <w:rPr>
+          <w:b/>
+          <w:bCs/>
+        </w:rPr>
+        <w:t>CLKEN: </w:t>
+      </w:r>
+      <w:proofErr w:type="spellStart"/>
+      <w:r>
+        <w:t>Clock</w:t>
+      </w:r>
+      <w:proofErr w:type="spellEnd"/>
+      <w:r>
+        <w:t xml:space="preserve"> </w:t>
+      </w:r>
+      <w:proofErr w:type="spellStart"/>
+      <w:r>
+        <w:t>enable</w:t>
+      </w:r>
+      <w:proofErr w:type="spellEnd"/>
+      <w:r>
+        <w:t xml:space="preserve"> - включить выход SCLK (включается установкой бита в 1).</w:t>
+      </w:r>
+    </w:p>
+    <w:p>
+      <w:r>
+        <w:rPr>
+          <w:b/>
+          <w:bCs/>
+        </w:rPr>
+        <w:t>CPOL: </w:t>
+      </w:r>
+      <w:proofErr w:type="spellStart"/>
+      <w:r>
+        <w:t>Clock</w:t>
+      </w:r>
+      <w:proofErr w:type="spellEnd"/>
+      <w:r>
+        <w:t xml:space="preserve"> </w:t>
+      </w:r>
+      <w:proofErr w:type="spellStart"/>
+      <w:r>
+        <w:t>polarity</w:t>
+      </w:r>
+      <w:proofErr w:type="spellEnd"/>
+      <w:r>
+        <w:t xml:space="preserve"> - полярность тактового сигнала на выходе SCLK в синхронном режиме. Этот бит используется совместно с CPHA битом.</w:t>
+      </w:r>
+      <w:r>
+        <w:br/>
+      </w:r>
+      <w:r>
+        <w:lastRenderedPageBreak/>
+        <w:t>0: 0 на выходе SCLK в отсутствие передачи данных;</w:t>
+      </w:r>
+      <w:r>
+        <w:br/>
+        <w:t>1: 1 на выходе SCLK в отсутствие передачи данных.</w:t>
+      </w:r>
+    </w:p>
+    <w:p>
+      <w:r>
+        <w:rPr>
+          <w:b/>
+          <w:bCs/>
+        </w:rPr>
+        <w:t>CPHA: </w:t>
+      </w:r>
+      <w:proofErr w:type="spellStart"/>
+      <w:r>
+        <w:t>Clock</w:t>
+      </w:r>
+      <w:proofErr w:type="spellEnd"/>
+      <w:r>
+        <w:t xml:space="preserve"> </w:t>
+      </w:r>
+      <w:proofErr w:type="spellStart"/>
+      <w:r>
+        <w:t>phase</w:t>
+      </w:r>
+      <w:proofErr w:type="spellEnd"/>
+      <w:r>
+        <w:t xml:space="preserve"> - фаза тактового сигнала на выходе SCLK в синхронном режиме.</w:t>
+      </w:r>
+      <w:r>
+        <w:t xml:space="preserve"> </w:t>
+      </w:r>
+      <w:r>
+        <w:t>0: первый захват данных происходит по первому перепаду тактового сигнала;</w:t>
+      </w:r>
+      <w:r>
+        <w:t xml:space="preserve"> </w:t>
+      </w:r>
+      <w:r>
+        <w:t>1: первый захват данных происходит по второму перепаду тактового сигнала.</w:t>
+      </w:r>
+      <w:r>
+        <w:t xml:space="preserve"> </w:t>
+      </w:r>
+      <w:r>
+        <w:t>Перепады тактового сигнала, по которым фиксируются данные, приходятся примерно на середину передаваемого (принимаемого) бита.</w:t>
+      </w:r>
+    </w:p>
+    <w:p>
+      <w:r>
+        <w:rPr>
+          <w:b/>
+          <w:bCs/>
+        </w:rPr>
+        <w:t>LBCL: </w:t>
+      </w:r>
+      <w:proofErr w:type="spellStart"/>
+      <w:r>
+        <w:t>Last</w:t>
+      </w:r>
+      <w:proofErr w:type="spellEnd"/>
+      <w:r>
+        <w:t xml:space="preserve"> </w:t>
+      </w:r>
+      <w:proofErr w:type="spellStart"/>
+      <w:r>
+        <w:t>bit</w:t>
+      </w:r>
+      <w:proofErr w:type="spellEnd"/>
+      <w:r>
+        <w:t xml:space="preserve"> </w:t>
+      </w:r>
+      <w:proofErr w:type="spellStart"/>
+      <w:r>
+        <w:t>clock</w:t>
+      </w:r>
+      <w:proofErr w:type="spellEnd"/>
+      <w:r>
+        <w:t xml:space="preserve"> </w:t>
+      </w:r>
+      <w:proofErr w:type="spellStart"/>
+      <w:r>
+        <w:t>pulse</w:t>
+      </w:r>
+      <w:proofErr w:type="spellEnd"/>
+      <w:r>
+        <w:t xml:space="preserve"> - разрешить тактовый импульс на выходе SCLK для последнего бита передаваемых данных в синхронном режиме.</w:t>
+      </w:r>
+      <w:r>
+        <w:br/>
+        <w:t>0: тактовый импульс не формируется для последнего бита (старшего бита) во фрейме;</w:t>
+      </w:r>
+      <w:r>
+        <w:t xml:space="preserve"> </w:t>
+      </w:r>
+      <w:r>
+        <w:t>1: тактовый импульс формируется для последнего бита.</w:t>
+      </w:r>
+    </w:p>
+    <w:p>
+      <w:r>
+        <w:rPr>
+          <w:i/>
+          <w:iCs/>
+        </w:rPr>
+        <w:t>Биты CPOL, CPHA, LBCL не должны изменяться при включённом передатчике USART.</w:t>
+      </w:r>
+    </w:p>
+    <w:p>
+      <w:r>
+        <w:rPr>
+          <w:b/>
+          <w:bCs/>
+        </w:rPr>
+        <w:t>LBDIE: </w:t>
+      </w:r>
+      <w:r>
+        <w:t xml:space="preserve">LIN </w:t>
+      </w:r>
+      <w:proofErr w:type="spellStart"/>
+      <w:r>
+        <w:t>break</w:t>
+      </w:r>
+      <w:proofErr w:type="spellEnd"/>
+      <w:r>
+        <w:t xml:space="preserve"> </w:t>
+      </w:r>
+      <w:proofErr w:type="spellStart"/>
+      <w:r>
+        <w:t>detection</w:t>
+      </w:r>
+      <w:proofErr w:type="spellEnd"/>
+      <w:r>
+        <w:t xml:space="preserve"> </w:t>
+      </w:r>
+      <w:proofErr w:type="spellStart"/>
+      <w:r>
+        <w:t>interrupt</w:t>
+      </w:r>
+      <w:proofErr w:type="spellEnd"/>
+      <w:r>
+        <w:t xml:space="preserve"> </w:t>
+      </w:r>
+      <w:proofErr w:type="spellStart"/>
+      <w:r>
+        <w:t>enable</w:t>
+      </w:r>
+      <w:proofErr w:type="spellEnd"/>
+      <w:r>
+        <w:t xml:space="preserve"> - разрешить прерывание при обнаружении </w:t>
+      </w:r>
+      <w:proofErr w:type="spellStart"/>
+      <w:r>
+        <w:t>Break</w:t>
+      </w:r>
+      <w:proofErr w:type="spellEnd"/>
+      <w:r>
+        <w:t xml:space="preserve"> посылки.</w:t>
+      </w:r>
+      <w:r>
+        <w:t xml:space="preserve"> </w:t>
+      </w:r>
+      <w:r>
+        <w:t xml:space="preserve">0: прерывание </w:t>
+      </w:r>
+      <w:proofErr w:type="spellStart"/>
+      <w:r>
+        <w:t>зпреено</w:t>
+      </w:r>
+      <w:proofErr w:type="spellEnd"/>
+      <w:r>
+        <w:t>;</w:t>
+      </w:r>
+      <w:r>
+        <w:br/>
+        <w:t>1: прерывание генерируется всякий раз, когда бит USART_SR.LBD==1.</w:t>
+      </w:r>
+    </w:p>
+    <w:p>
+      <w:r>
+        <w:rPr>
+          <w:b/>
+          <w:bCs/>
+          <w:lang w:val="en-US"/>
+        </w:rPr>
+        <w:t>LBDL: </w:t>
+      </w:r>
+      <w:proofErr w:type="spellStart"/>
+      <w:proofErr w:type="gramStart"/>
+      <w:r>
+        <w:rPr>
+          <w:lang w:val="en-US"/>
+        </w:rPr>
+        <w:t>lin</w:t>
+      </w:r>
+      <w:proofErr w:type="spellEnd"/>
+      <w:proofErr w:type="gramEnd"/>
+      <w:r>
+        <w:rPr>
+          <w:lang w:val="en-US"/>
+        </w:rPr>
+        <w:t xml:space="preserve"> break detection length - </w:t>
+      </w:r>
+      <w:r>
+        <w:t>дина</w:t>
+      </w:r>
+      <w:r>
+        <w:rPr>
+          <w:lang w:val="en-US"/>
+        </w:rPr>
+        <w:t xml:space="preserve"> </w:t>
+      </w:r>
+      <w:r>
+        <w:t>детектируемой</w:t>
+      </w:r>
+      <w:r>
+        <w:rPr>
+          <w:lang w:val="en-US"/>
+        </w:rPr>
+        <w:t xml:space="preserve"> Break </w:t>
+      </w:r>
+      <w:r>
+        <w:t>посылки</w:t>
+      </w:r>
+      <w:r>
+        <w:rPr>
+          <w:lang w:val="en-US"/>
+        </w:rPr>
+        <w:t xml:space="preserve">. </w:t>
+      </w:r>
+      <w:r>
+        <w:t xml:space="preserve">0: обнаружение 10-битовой </w:t>
+      </w:r>
+      <w:proofErr w:type="spellStart"/>
+      <w:r>
+        <w:t>Break</w:t>
+      </w:r>
+      <w:proofErr w:type="spellEnd"/>
+      <w:r>
+        <w:t xml:space="preserve"> посылки;</w:t>
+      </w:r>
+      <w:r>
+        <w:t xml:space="preserve"> </w:t>
+      </w:r>
+      <w:r>
+        <w:t xml:space="preserve">1: обнаружение 11-битовой </w:t>
+      </w:r>
+      <w:proofErr w:type="spellStart"/>
+      <w:r>
+        <w:t>Break</w:t>
+      </w:r>
+      <w:proofErr w:type="spellEnd"/>
+      <w:r>
+        <w:t xml:space="preserve"> посылки.</w:t>
+      </w:r>
+    </w:p>
+    <w:p>
+      <w:r>
+        <w:rPr>
+          <w:b/>
+          <w:bCs/>
+        </w:rPr>
+        <w:t>ADD[3:0]: </w:t>
+      </w:r>
+      <w:proofErr w:type="spellStart"/>
+      <w:r>
+        <w:t>Address</w:t>
+      </w:r>
+      <w:proofErr w:type="spellEnd"/>
+      <w:r>
+        <w:t xml:space="preserve"> </w:t>
+      </w:r>
+      <w:proofErr w:type="spellStart"/>
+      <w:r>
+        <w:t>of</w:t>
+      </w:r>
+      <w:proofErr w:type="spellEnd"/>
+      <w:r>
+        <w:t xml:space="preserve"> </w:t>
+      </w:r>
+      <w:proofErr w:type="spellStart"/>
+      <w:r>
+        <w:t>the</w:t>
+      </w:r>
+      <w:proofErr w:type="spellEnd"/>
+      <w:r>
+        <w:t xml:space="preserve"> USART </w:t>
+      </w:r>
+      <w:proofErr w:type="spellStart"/>
+      <w:r>
+        <w:t>node</w:t>
+      </w:r>
+      <w:proofErr w:type="spellEnd"/>
+      <w:r>
+        <w:t xml:space="preserve"> - битовое поле, с помощью которого назначается адрес узла USART; используется для мультипроцессорной связи для пробуждения из тихого состояния при обнаружении адресной метки.</w:t>
+      </w:r>
+    </w:p>
+    <w:p>
+      <w:r>
+        <w:t xml:space="preserve">Рассмотрим регистр </w:t>
+      </w:r>
+      <w:r>
+        <w:rPr>
+          <w:lang w:val="en-US"/>
+        </w:rPr>
+        <w:t>USART</w:t>
+      </w:r>
+      <w:r>
+        <w:t>_</w:t>
+      </w:r>
+      <w:r>
+        <w:rPr>
+          <w:lang w:val="en-US"/>
+        </w:rPr>
+        <w:t>CR</w:t>
+      </w:r>
+      <w:r>
+        <w:t xml:space="preserve">3, </w:t>
+      </w:r>
+      <w:r>
+        <w:t>который представлен на рисунке 9</w:t>
+      </w:r>
+      <w:r>
+        <w:t>.</w:t>
+      </w:r>
+    </w:p>
+    <w:p>
+      <w:pPr>
+        <w:ind w:firstLine="0"/>
+      </w:pPr>
+      <w:r>
+        <w:rPr>
+          <w:noProof/>
+        </w:rPr>
+        <w:drawing>
+          <wp:inline distT="0" distB="0" distL="0" distR="0">
+            <wp:extent cx="5940425" cy="545736"/>
+            <wp:effectExtent l="19050" t="0" r="3175" b="0"/>
+            <wp:docPr id="9" name="Рисунок 7"/>
+            <wp:cNvGraphicFramePr>
+              <a:graphicFrameLocks xmlns:a="http://schemas.openxmlformats.org/drawingml/2006/main" noChangeAspect="1"/>
+            </wp:cNvGraphicFramePr>
+            <a:graphic xmlns:a="http://schemas.openxmlformats.org/drawingml/2006/main">
+              <a:graphicData uri="http://schemas.openxmlformats.org/drawingml/2006/picture">
+                <pic:pic xmlns:pic="http://schemas.openxmlformats.org/drawingml/2006/picture">
+                  <pic:nvPicPr>
+                    <pic:cNvPr id="0" name="Picture 7"/>
+                    <pic:cNvPicPr>
+                      <a:picLocks noChangeAspect="1" noChangeArrowheads="1"/>
+                    </pic:cNvPicPr>
+                  </pic:nvPicPr>
+                  <pic:blipFill>
+                    <a:blip r:embed="rId20" cstate="print"/>
+                    <a:srcRect/>
+                    <a:stretch>
+                      <a:fillRect/>
+                    </a:stretch>
+                  </pic:blipFill>
+                  <pic:spPr bwMode="auto">
+                    <a:xfrm>
+                      <a:off x="0" y="0"/>
+                      <a:ext cx="5940425" cy="545736"/>
+                    </a:xfrm>
+                    <a:prstGeom prst="rect">
+                      <a:avLst/>
+                    </a:prstGeom>
+                    <a:noFill/>
+                    <a:ln w="9525">
+                      <a:noFill/>
+                      <a:miter lim="800000"/>
+                      <a:headEnd/>
+                      <a:tailEnd/>
+                    </a:ln>
+                  </pic:spPr>
+                </pic:pic>
+              </a:graphicData>
+            </a:graphic>
+          </wp:inline>
+        </w:drawing>
+      </w:r>
+    </w:p>
+    <w:p>
+      <w:pPr>
+        <w:ind w:firstLine="0"/>
+        <w:jc w:val="center"/>
+      </w:pPr>
+      <w:r>
+        <w:t>Рисунок 9</w:t>
+      </w:r>
+      <w:r>
+        <w:t xml:space="preserve"> – Регистр </w:t>
+      </w:r>
+      <w:r>
+        <w:rPr>
+          <w:lang w:val="en-US"/>
+        </w:rPr>
+        <w:t>USART</w:t>
+      </w:r>
+      <w:r>
+        <w:t>_</w:t>
+      </w:r>
+      <w:r>
+        <w:rPr>
+          <w:lang w:val="en-US"/>
+        </w:rPr>
+        <w:t>CR</w:t>
+      </w:r>
+      <w:r>
+        <w:t>3</w:t>
+      </w:r>
+    </w:p>
+    <w:p>
+      <w:r>
+        <w:rPr>
+          <w:b/>
+          <w:bCs/>
+          <w:lang w:val="en-US"/>
+        </w:rPr>
+        <w:lastRenderedPageBreak/>
+        <w:t>ONEBITE</w:t>
+      </w:r>
+      <w:r>
+        <w:rPr>
+          <w:b/>
+          <w:bCs/>
+        </w:rPr>
+        <w:t>:</w:t>
+      </w:r>
+      <w:r>
+        <w:rPr>
+          <w:b/>
+          <w:bCs/>
+          <w:lang w:val="en-US"/>
+        </w:rPr>
+        <w:t> </w:t>
+      </w:r>
+      <w:r>
+        <w:rPr>
+          <w:lang w:val="en-US"/>
+        </w:rPr>
+        <w:t>One</w:t>
+      </w:r>
+      <w:r>
+        <w:t xml:space="preserve"> </w:t>
+      </w:r>
+      <w:r>
+        <w:rPr>
+          <w:lang w:val="en-US"/>
+        </w:rPr>
+        <w:t>sample</w:t>
+      </w:r>
+      <w:r>
+        <w:t xml:space="preserve"> </w:t>
+      </w:r>
+      <w:r>
+        <w:rPr>
+          <w:lang w:val="en-US"/>
+        </w:rPr>
+        <w:t>bit</w:t>
+      </w:r>
+      <w:r>
+        <w:t xml:space="preserve"> </w:t>
+      </w:r>
+      <w:r>
+        <w:rPr>
+          <w:lang w:val="en-US"/>
+        </w:rPr>
+        <w:t>method</w:t>
+      </w:r>
+      <w:r>
+        <w:t xml:space="preserve"> </w:t>
+      </w:r>
+      <w:r>
+        <w:rPr>
+          <w:lang w:val="en-US"/>
+        </w:rPr>
+        <w:t>enable</w:t>
+      </w:r>
+      <w:r>
+        <w:t xml:space="preserve"> - </w:t>
+      </w:r>
+      <w:r>
+        <w:t>выбор</w:t>
+      </w:r>
+      <w:r>
+        <w:t xml:space="preserve"> </w:t>
+      </w:r>
+      <w:r>
+        <w:t>метода</w:t>
+      </w:r>
+      <w:r>
+        <w:t xml:space="preserve"> </w:t>
+      </w:r>
+      <w:proofErr w:type="spellStart"/>
+      <w:r>
+        <w:t>сэмплирования</w:t>
+      </w:r>
+      <w:proofErr w:type="spellEnd"/>
+      <w:r>
+        <w:t xml:space="preserve"> </w:t>
+      </w:r>
+      <w:r>
+        <w:t>входного</w:t>
+      </w:r>
+      <w:r>
+        <w:t xml:space="preserve"> </w:t>
+      </w:r>
+      <w:r>
+        <w:t>сигнала</w:t>
+      </w:r>
+      <w:r>
+        <w:t xml:space="preserve">. </w:t>
+      </w:r>
+      <w:r>
+        <w:t xml:space="preserve">0: используется </w:t>
+      </w:r>
+      <w:proofErr w:type="spellStart"/>
+      <w:r>
+        <w:t>трёхбитный</w:t>
+      </w:r>
+      <w:proofErr w:type="spellEnd"/>
+      <w:r>
+        <w:t xml:space="preserve"> метод; 1: используется однобитный метод; выбор этого метода отключает флаг обнаружения шума NF.</w:t>
+      </w:r>
+    </w:p>
+    <w:p>
+      <w:r>
+        <w:rPr>
+          <w:b/>
+          <w:bCs/>
+        </w:rPr>
+        <w:t>CTSIE: </w:t>
+      </w:r>
+      <w:r>
+        <w:t xml:space="preserve">CTS </w:t>
+      </w:r>
+      <w:proofErr w:type="spellStart"/>
+      <w:r>
+        <w:t>interrupt</w:t>
+      </w:r>
+      <w:proofErr w:type="spellEnd"/>
+      <w:r>
+        <w:t xml:space="preserve"> </w:t>
+      </w:r>
+      <w:proofErr w:type="spellStart"/>
+      <w:r>
+        <w:t>enable</w:t>
+      </w:r>
+      <w:proofErr w:type="spellEnd"/>
+      <w:r>
+        <w:t xml:space="preserve"> - разрешить прерывание от CTS. 0: прерывание запрещено; 1: прерывание генерируется всякий раз, когда устанавливается в 1 бит USART_SR.CTS.</w:t>
+      </w:r>
+    </w:p>
+    <w:p>
+      <w:r>
+        <w:rPr>
+          <w:b/>
+          <w:bCs/>
+        </w:rPr>
+        <w:t>CTSE: </w:t>
+      </w:r>
+      <w:r>
+        <w:t xml:space="preserve">CTS </w:t>
+      </w:r>
+      <w:proofErr w:type="spellStart"/>
+      <w:r>
+        <w:t>enable</w:t>
+      </w:r>
+      <w:proofErr w:type="spellEnd"/>
+      <w:r>
+        <w:t xml:space="preserve"> - включить контроль сигнала CTS. 0: отключить аппаратный контроль управления потоком CTS; 1: включить аппаратный контроль управления потоком CTS, передача нового фрейма может начаться только в случае, когда на входе </w:t>
+      </w:r>
+      <w:proofErr w:type="spellStart"/>
+      <w:r>
+        <w:t>nCTS</w:t>
+      </w:r>
+      <w:proofErr w:type="spellEnd"/>
+      <w:r>
+        <w:t xml:space="preserve"> установлен низкий уровень nCTS==0. На передачу текущего фрейма сигнал </w:t>
+      </w:r>
+      <w:proofErr w:type="spellStart"/>
+      <w:r>
+        <w:t>nCTS</w:t>
+      </w:r>
+      <w:proofErr w:type="spellEnd"/>
+      <w:r>
+        <w:t xml:space="preserve"> не влияет.</w:t>
+      </w:r>
+    </w:p>
+    <w:p>
+      <w:r>
+        <w:rPr>
+          <w:b/>
+          <w:bCs/>
+        </w:rPr>
+        <w:t>RTSE: </w:t>
+      </w:r>
+      <w:r>
+        <w:t xml:space="preserve">RTS </w:t>
+      </w:r>
+      <w:proofErr w:type="spellStart"/>
+      <w:r>
+        <w:t>enable</w:t>
+      </w:r>
+      <w:proofErr w:type="spellEnd"/>
+      <w:r>
+        <w:t xml:space="preserve"> - включить управление сигналом RTS. 0: отключить аппаратный контроль управлением потоком посредством сигнала RTS. 1: разрешить прерывание от RTS, данные запрашиваются только при наличии свободного места в приёмном буфере - на выходе </w:t>
+      </w:r>
+      <w:proofErr w:type="spellStart"/>
+      <w:r>
+        <w:t>nRTS</w:t>
+      </w:r>
+      <w:proofErr w:type="spellEnd"/>
+      <w:r>
+        <w:t xml:space="preserve"> устанавливается 0, если данные могут быть приняты.</w:t>
+      </w:r>
+    </w:p>
+    <w:p>
+      <w:r>
+        <w:rPr>
+          <w:b/>
+          <w:bCs/>
+        </w:rPr>
+        <w:t>DMAT, DMAR</w:t>
+      </w:r>
+      <w:r>
+        <w:t> - управление обменом с использованием DMA.</w:t>
+      </w:r>
+    </w:p>
+    <w:p>
+      <w:r>
+        <w:rPr>
+          <w:b/>
+          <w:bCs/>
+        </w:rPr>
+        <w:t>SCEN: </w:t>
+      </w:r>
+      <w:proofErr w:type="spellStart"/>
+      <w:r>
+        <w:t>Smartcard</w:t>
+      </w:r>
+      <w:proofErr w:type="spellEnd"/>
+      <w:r>
+        <w:t xml:space="preserve"> </w:t>
+      </w:r>
+      <w:proofErr w:type="spellStart"/>
+      <w:r>
+        <w:t>mode</w:t>
+      </w:r>
+      <w:proofErr w:type="spellEnd"/>
+      <w:r>
+        <w:t xml:space="preserve"> </w:t>
+      </w:r>
+      <w:proofErr w:type="spellStart"/>
+      <w:r>
+        <w:t>enable</w:t>
+      </w:r>
+      <w:proofErr w:type="spellEnd"/>
+      <w:r>
+        <w:t xml:space="preserve"> - включить смарт-карт режим (включается установкой бита в 1).</w:t>
+      </w:r>
+    </w:p>
+    <w:p>
+      <w:r>
+        <w:rPr>
+          <w:b/>
+          <w:bCs/>
+        </w:rPr>
+        <w:t>NACK: </w:t>
+      </w:r>
+      <w:proofErr w:type="spellStart"/>
+      <w:r>
+        <w:t>Smartcard</w:t>
+      </w:r>
+      <w:proofErr w:type="spellEnd"/>
+      <w:r>
+        <w:t xml:space="preserve"> NACK </w:t>
+      </w:r>
+      <w:proofErr w:type="spellStart"/>
+      <w:r>
+        <w:t>enable</w:t>
+      </w:r>
+      <w:proofErr w:type="spellEnd"/>
+      <w:r>
+        <w:t xml:space="preserve"> - </w:t>
+      </w:r>
+      <w:proofErr w:type="gramStart"/>
+      <w:r>
+        <w:t>в</w:t>
+      </w:r>
+      <w:proofErr w:type="gramEnd"/>
+      <w:r>
+        <w:t xml:space="preserve"> </w:t>
+      </w:r>
+      <w:proofErr w:type="gramStart"/>
+      <w:r>
+        <w:t>смарт-карт</w:t>
+      </w:r>
+      <w:proofErr w:type="gramEnd"/>
+      <w:r>
+        <w:t xml:space="preserve"> режиме включить передачу NACK (нет подтверждения) в случае ошибки чётности (включается установкой бита в 1).</w:t>
+      </w:r>
+    </w:p>
+    <w:p>
+      <w:r>
+        <w:rPr>
+          <w:b/>
+          <w:bCs/>
+        </w:rPr>
+        <w:t>HDSEL: </w:t>
+      </w:r>
+      <w:proofErr w:type="spellStart"/>
+      <w:r>
+        <w:t>Half-duplex</w:t>
+      </w:r>
+      <w:proofErr w:type="spellEnd"/>
+      <w:r>
+        <w:t xml:space="preserve"> </w:t>
+      </w:r>
+      <w:proofErr w:type="spellStart"/>
+      <w:r>
+        <w:t>selection</w:t>
+      </w:r>
+      <w:proofErr w:type="spellEnd"/>
+      <w:r>
+        <w:t xml:space="preserve"> - выбор полудуплексного режима (включается установкой бита в 1).</w:t>
+      </w:r>
+    </w:p>
+    <w:p>
+      <w:r>
+        <w:rPr>
+          <w:b/>
+          <w:bCs/>
+        </w:rPr>
+        <w:t>IRLP: </w:t>
+      </w:r>
+      <w:proofErr w:type="spellStart"/>
+      <w:proofErr w:type="gramStart"/>
+      <w:r>
+        <w:t>IrDA</w:t>
+      </w:r>
+      <w:proofErr w:type="spellEnd"/>
+      <w:r>
+        <w:t xml:space="preserve"> </w:t>
+      </w:r>
+      <w:proofErr w:type="spellStart"/>
+      <w:r>
+        <w:t>low-power</w:t>
+      </w:r>
+      <w:proofErr w:type="spellEnd"/>
+      <w:r>
+        <w:t xml:space="preserve"> - выбор между нормальным и </w:t>
+      </w:r>
+      <w:proofErr w:type="spellStart"/>
+      <w:r>
+        <w:t>низкопотребляющим</w:t>
+      </w:r>
+      <w:proofErr w:type="spellEnd"/>
+      <w:r>
+        <w:t xml:space="preserve"> </w:t>
+      </w:r>
+      <w:proofErr w:type="spellStart"/>
+      <w:r>
+        <w:t>IrDA</w:t>
+      </w:r>
+      <w:proofErr w:type="spellEnd"/>
+      <w:r>
+        <w:t xml:space="preserve"> режимами: 0: нормальный режим; 1: режим с низким потреблением.</w:t>
+      </w:r>
+      <w:proofErr w:type="gramEnd"/>
+    </w:p>
+    <w:p>
+      <w:r>
+        <w:rPr>
+          <w:b/>
+          <w:bCs/>
+        </w:rPr>
+        <w:lastRenderedPageBreak/>
+        <w:t>IREN: </w:t>
+      </w:r>
+      <w:proofErr w:type="spellStart"/>
+      <w:r>
+        <w:t>IrDA</w:t>
+      </w:r>
+      <w:proofErr w:type="spellEnd"/>
+      <w:r>
+        <w:t xml:space="preserve"> </w:t>
+      </w:r>
+      <w:proofErr w:type="spellStart"/>
+      <w:r>
+        <w:t>mode</w:t>
+      </w:r>
+      <w:proofErr w:type="spellEnd"/>
+      <w:r>
+        <w:t xml:space="preserve"> </w:t>
+      </w:r>
+      <w:proofErr w:type="spellStart"/>
+      <w:r>
+        <w:t>enable</w:t>
+      </w:r>
+      <w:proofErr w:type="spellEnd"/>
+      <w:r>
+        <w:t xml:space="preserve"> - включить режим </w:t>
+      </w:r>
+      <w:proofErr w:type="spellStart"/>
+      <w:r>
+        <w:t>IrDA</w:t>
+      </w:r>
+      <w:proofErr w:type="spellEnd"/>
+      <w:r>
+        <w:t xml:space="preserve"> (включается установкой бита в 1).</w:t>
+      </w:r>
+    </w:p>
+    <w:p>
+      <w:r>
+        <w:rPr>
+          <w:b/>
+          <w:bCs/>
+        </w:rPr>
+        <w:t>EIE: </w:t>
+      </w:r>
+      <w:proofErr w:type="spellStart"/>
+      <w:r>
+        <w:t>Error</w:t>
+      </w:r>
+      <w:proofErr w:type="spellEnd"/>
+      <w:r>
+        <w:t xml:space="preserve"> </w:t>
+      </w:r>
+      <w:proofErr w:type="spellStart"/>
+      <w:r>
+        <w:t>interrupt</w:t>
+      </w:r>
+      <w:proofErr w:type="spellEnd"/>
+      <w:r>
+        <w:t xml:space="preserve"> </w:t>
+      </w:r>
+      <w:proofErr w:type="spellStart"/>
+      <w:r>
+        <w:t>enable</w:t>
+      </w:r>
+      <w:proofErr w:type="spellEnd"/>
+      <w:r>
+        <w:t xml:space="preserve"> - разрешить прерывание в случае ошибки при </w:t>
+      </w:r>
+      <w:proofErr w:type="spellStart"/>
+      <w:r>
+        <w:t>мультибуферном</w:t>
+      </w:r>
+      <w:proofErr w:type="spellEnd"/>
+      <w:r>
+        <w:t xml:space="preserve"> обмене (генерировать прерывание при установке в регистре USART_SR флага FE - ошибка фрейма, ORE - переполнение, NF - шум). </w:t>
+      </w:r>
+      <w:proofErr w:type="spellStart"/>
+      <w:r>
+        <w:t>Мультибуферный</w:t>
+      </w:r>
+      <w:proofErr w:type="spellEnd"/>
+      <w:r>
+        <w:t xml:space="preserve"> обмен включается установкой в 1 бита USART_CR3.DMAR. 0: прерывания запрещены; 1: прерывание генерируется всякий раз, когда USART_CR3.DMAR==1 и в регистре USART_SR хотя бы один из флагов FE, ORE или NF установлен в 1.</w:t>
+      </w:r>
+    </w:p>
+    <w:p>
+      <w:r>
+        <w:t xml:space="preserve">Теперь опишем регистр </w:t>
+      </w:r>
+      <w:r>
+        <w:rPr>
+          <w:lang w:val="en-US"/>
+        </w:rPr>
+        <w:t>BRR</w:t>
+      </w:r>
+      <w:r>
+        <w:t xml:space="preserve">, </w:t>
+      </w:r>
+      <w:r>
+        <w:t xml:space="preserve">с помощью которого контролируется скорость передачи данных через </w:t>
+      </w:r>
+      <w:r>
+        <w:rPr>
+          <w:lang w:val="en-US"/>
+        </w:rPr>
+        <w:t>USART</w:t>
+      </w:r>
+      <w:r>
+        <w:t xml:space="preserve">. </w:t>
+      </w:r>
+      <w:r>
+        <w:t>Реги</w:t>
+      </w:r>
+      <w:r>
+        <w:t>стр представлен на рисунке 10</w:t>
+      </w:r>
+      <w:r>
+        <w:t>.</w:t>
+      </w:r>
+    </w:p>
+    <w:p>
+      <w:pPr>
+        <w:ind w:firstLine="0"/>
+        <w:jc w:val="center"/>
+      </w:pPr>
+      <w:r>
+        <w:rPr>
+          <w:noProof/>
+        </w:rPr>
+        <w:drawing>
+          <wp:inline distT="0" distB="0" distL="0" distR="0">
+            <wp:extent cx="5940425" cy="538376"/>
+            <wp:effectExtent l="19050" t="0" r="3175" b="0"/>
+            <wp:docPr id="10" name="Рисунок 10"/>
+            <wp:cNvGraphicFramePr>
+              <a:graphicFrameLocks xmlns:a="http://schemas.openxmlformats.org/drawingml/2006/main" noChangeAspect="1"/>
+            </wp:cNvGraphicFramePr>
+            <a:graphic xmlns:a="http://schemas.openxmlformats.org/drawingml/2006/main">
+              <a:graphicData uri="http://schemas.openxmlformats.org/drawingml/2006/picture">
+                <pic:pic xmlns:pic="http://schemas.openxmlformats.org/drawingml/2006/picture">
+                  <pic:nvPicPr>
+                    <pic:cNvPr id="0" name="Picture 10"/>
+                    <pic:cNvPicPr>
+                      <a:picLocks noChangeAspect="1" noChangeArrowheads="1"/>
+                    </pic:cNvPicPr>
+                  </pic:nvPicPr>
+                  <pic:blipFill>
+                    <a:blip r:embed="rId21" cstate="print"/>
+                    <a:srcRect/>
+                    <a:stretch>
+                      <a:fillRect/>
+                    </a:stretch>
+                  </pic:blipFill>
+                  <pic:spPr bwMode="auto">
+                    <a:xfrm>
+                      <a:off x="0" y="0"/>
+                      <a:ext cx="5940425" cy="538376"/>
+                    </a:xfrm>
+                    <a:prstGeom prst="rect">
+                      <a:avLst/>
+                    </a:prstGeom>
+                    <a:noFill/>
+                    <a:ln w="9525">
+                      <a:noFill/>
+                      <a:miter lim="800000"/>
+                      <a:headEnd/>
+                      <a:tailEnd/>
+                    </a:ln>
+                  </pic:spPr>
+                </pic:pic>
+              </a:graphicData>
+            </a:graphic>
+          </wp:inline>
+        </w:drawing>
+      </w:r>
+    </w:p>
+    <w:p>
+      <w:pPr>
+        <w:ind w:firstLine="0"/>
+        <w:jc w:val="center"/>
+      </w:pPr>
+      <w:r>
+        <w:t>Рисунок 10</w:t>
+      </w:r>
+      <w:r>
+        <w:t xml:space="preserve"> – Регистр </w:t>
+      </w:r>
+      <w:r>
+        <w:rPr>
+          <w:lang w:val="en-US"/>
+        </w:rPr>
+        <w:t>BRR</w:t>
+      </w:r>
+    </w:p>
+    <w:p>
+      <w:proofErr w:type="spellStart"/>
+      <w:r>
+        <w:rPr>
+          <w:b/>
+          <w:bCs/>
+        </w:rPr>
+        <w:t>DIV_Mantissa</w:t>
+      </w:r>
+      <w:proofErr w:type="spellEnd"/>
+      <w:r>
+        <w:rPr>
+          <w:b/>
+          <w:bCs/>
+        </w:rPr>
+        <w:t>[11:0]: </w:t>
+      </w:r>
+      <w:proofErr w:type="spellStart"/>
+      <w:r>
+        <w:t>mantissa</w:t>
+      </w:r>
+      <w:proofErr w:type="spellEnd"/>
+      <w:r>
+        <w:t xml:space="preserve"> </w:t>
+      </w:r>
+      <w:proofErr w:type="spellStart"/>
+      <w:r>
+        <w:t>of</w:t>
+      </w:r>
+      <w:proofErr w:type="spellEnd"/>
+      <w:r>
+        <w:t xml:space="preserve"> USARTDIV - целая часть коэффициента деления делителя частоты.</w:t>
+      </w:r>
+    </w:p>
+    <w:p>
+      <w:proofErr w:type="spellStart"/>
+      <w:r>
+        <w:rPr>
+          <w:b/>
+          <w:bCs/>
+        </w:rPr>
+        <w:t>DIV_Fraction</w:t>
+      </w:r>
+      <w:proofErr w:type="spellEnd"/>
+      <w:r>
+        <w:rPr>
+          <w:b/>
+          <w:bCs/>
+        </w:rPr>
+        <w:t>[3:0]: </w:t>
+      </w:r>
+      <w:proofErr w:type="spellStart"/>
+      <w:r>
+        <w:t>fraction</w:t>
+      </w:r>
+      <w:proofErr w:type="spellEnd"/>
+      <w:r>
+        <w:t xml:space="preserve"> </w:t>
+      </w:r>
+      <w:proofErr w:type="spellStart"/>
+      <w:r>
+        <w:t>of</w:t>
+      </w:r>
+      <w:proofErr w:type="spellEnd"/>
+      <w:r>
+        <w:t xml:space="preserve"> USARTDIV - дробная часть коэффициента деления. В режиме с OVER8==1 в битовом поле </w:t>
+      </w:r>
+      <w:proofErr w:type="spellStart"/>
+      <w:r>
+        <w:t>DIV_Fraction</w:t>
+      </w:r>
+      <w:proofErr w:type="spellEnd"/>
+      <w:r>
+        <w:t>[3:0] старший бит [3] не используется и должен быть сброшен.</w:t>
+      </w:r>
+    </w:p>
+    <w:p>
+      <w:r>
+        <w:t>С помощью регистра USART_BRR задаётся скорость передачи - одновременно как для приёмника USART, так и для передатчика.</w:t>
+      </w:r>
+      <w:r>
+        <w:t xml:space="preserve"> На рисунке 11</w:t>
+      </w:r>
+      <w:r>
+        <w:t xml:space="preserve"> представлен</w:t>
+      </w:r>
+      <w:r>
+        <w:t>а схема, показывающая, как именно высчитывается скорость передачи.</w:t>
+      </w:r>
+    </w:p>
+    <w:p>
+      <w:pPr>
+        <w:ind w:firstLine="0"/>
+        <w:jc w:val="center"/>
+      </w:pPr>
+      <w:r>
+        <w:rPr>
+          <w:noProof/>
+        </w:rPr>
+        <w:lastRenderedPageBreak/>
+        <w:drawing>
+          <wp:inline distT="0" distB="0" distL="0" distR="0">
+            <wp:extent cx="5940425" cy="2588328"/>
+            <wp:effectExtent l="19050" t="0" r="3175" b="0"/>
+            <wp:docPr id="13" name="Рисунок 13" descr="Система тактирования USART"/>
+            <wp:cNvGraphicFramePr>
+              <a:graphicFrameLocks xmlns:a="http://schemas.openxmlformats.org/drawingml/2006/main" noChangeAspect="1"/>
+            </wp:cNvGraphicFramePr>
+            <a:graphic xmlns:a="http://schemas.openxmlformats.org/drawingml/2006/main">
+              <a:graphicData uri="http://schemas.openxmlformats.org/drawingml/2006/picture">
+                <pic:pic xmlns:pic="http://schemas.openxmlformats.org/drawingml/2006/picture">
+                  <pic:nvPicPr>
+                    <pic:cNvPr id="0" name="Picture 13" descr="Система тактирования USART"/>
+                    <pic:cNvPicPr>
+                      <a:picLocks noChangeAspect="1" noChangeArrowheads="1"/>
+                    </pic:cNvPicPr>
+                  </pic:nvPicPr>
+                  <pic:blipFill>
+                    <a:blip r:embed="rId22" cstate="print"/>
+                    <a:srcRect/>
+                    <a:stretch>
+                      <a:fillRect/>
+                    </a:stretch>
+                  </pic:blipFill>
+                  <pic:spPr bwMode="auto">
+                    <a:xfrm>
+                      <a:off x="0" y="0"/>
+                      <a:ext cx="5940425" cy="2588328"/>
+                    </a:xfrm>
+                    <a:prstGeom prst="rect">
+                      <a:avLst/>
+                    </a:prstGeom>
+                    <a:noFill/>
+                    <a:ln w="9525">
+                      <a:noFill/>
+                      <a:miter lim="800000"/>
+                      <a:headEnd/>
+                      <a:tailEnd/>
+                    </a:ln>
+                  </pic:spPr>
+                </pic:pic>
+              </a:graphicData>
+            </a:graphic>
+          </wp:inline>
+        </w:drawing>
+      </w:r>
+    </w:p>
+    <w:p>
+      <w:pPr>
+        <w:ind w:firstLine="0"/>
+        <w:jc w:val="center"/>
+      </w:pPr>
+      <w:r>
+        <w:t>Рисунок 11</w:t>
+      </w:r>
+      <w:r>
+        <w:t xml:space="preserve"> – Вычисление скорости приема и передачи</w:t>
+      </w:r>
+    </w:p>
+    <w:p>
+      <w:pPr>
+        <w:rPr>
+          <w:lang w:val="en-US"/>
+        </w:rPr>
+      </w:pPr>
+      <w:r>
+        <w:t xml:space="preserve">В данной системе было принято решение использовать </w:t>
+      </w:r>
+      <w:r>
+        <w:rPr>
+          <w:lang w:val="en-US"/>
+        </w:rPr>
+        <w:t>baud</w:t>
+      </w:r>
+      <w:r>
+        <w:t xml:space="preserve"> </w:t>
+      </w:r>
+      <w:r>
+        <w:rPr>
+          <w:lang w:val="en-US"/>
+        </w:rPr>
+        <w:t>rate</w:t>
+      </w:r>
+      <w:r>
+        <w:t xml:space="preserve"> = 115200, </w:t>
+      </w:r>
+      <w:r>
+        <w:t xml:space="preserve">поэтому был выставлен </w:t>
+      </w:r>
+      <w:r>
+        <w:rPr>
+          <w:lang w:val="en-US"/>
+        </w:rPr>
+        <w:t>USART</w:t>
+      </w:r>
+      <w:r>
+        <w:t>_</w:t>
+      </w:r>
+      <w:r>
+        <w:rPr>
+          <w:lang w:val="en-US"/>
+        </w:rPr>
+        <w:t>BRR</w:t>
+      </w:r>
+      <w:r>
+        <w:t xml:space="preserve"> = 69. </w:t>
+      </w:r>
+      <w:r>
+        <w:t xml:space="preserve">8000000 / 69 = </w:t>
+      </w:r>
+      <w:r>
+        <w:t>115942 ~ 115200.</w:t>
+      </w:r>
+    </w:p>
+    <w:p>
+      <w:r>
+        <w:tab/>
+      </w:r>
+      <w:r>
+        <w:t xml:space="preserve">Далее рассмотрим </w:t>
+      </w:r>
+      <w:r>
+        <w:rPr>
+          <w:lang w:val="en-US"/>
+        </w:rPr>
+        <w:t>USART</w:t>
+      </w:r>
+      <w:r>
+        <w:t>_</w:t>
+      </w:r>
+      <w:r>
+        <w:rPr>
+          <w:lang w:val="en-US"/>
+        </w:rPr>
+        <w:t>DR</w:t>
+      </w:r>
+      <w:r>
+        <w:t xml:space="preserve"> – регистр,</w:t>
+      </w:r>
+      <w:r>
+        <w:t xml:space="preserve"> через который  передаются непосредственно данн</w:t>
+      </w:r>
+      <w:r>
+        <w:t>ые. Он представлен на рисунке 12</w:t>
+      </w:r>
+      <w:r>
+        <w:t>.</w:t>
+      </w:r>
+    </w:p>
+    <w:p>
+      <w:pPr>
+        <w:ind w:firstLine="0"/>
+        <w:jc w:val="center"/>
+      </w:pPr>
+      <w:r>
+        <w:rPr>
+          <w:noProof/>
+        </w:rPr>
+        <w:drawing>
+          <wp:inline distT="0" distB="0" distL="0" distR="0">
+            <wp:extent cx="5940425" cy="550525"/>
+            <wp:effectExtent l="19050" t="0" r="3175" b="0"/>
+            <wp:docPr id="11" name="Рисунок 1"/>
+            <wp:cNvGraphicFramePr>
+              <a:graphicFrameLocks xmlns:a="http://schemas.openxmlformats.org/drawingml/2006/main" noChangeAspect="1"/>
+            </wp:cNvGraphicFramePr>
+            <a:graphic xmlns:a="http://schemas.openxmlformats.org/drawingml/2006/main">
+              <a:graphicData uri="http://schemas.openxmlformats.org/drawingml/2006/picture">
+                <pic:pic xmlns:pic="http://schemas.openxmlformats.org/drawingml/2006/picture">
+                  <pic:nvPicPr>
+                    <pic:cNvPr id="0" name="Picture 1"/>
+                    <pic:cNvPicPr>
+                      <a:picLocks noChangeAspect="1" noChangeArrowheads="1"/>
+                    </pic:cNvPicPr>
+                  </pic:nvPicPr>
+                  <pic:blipFill>
+                    <a:blip r:embed="rId23" cstate="print"/>
+                    <a:srcRect/>
+                    <a:stretch>
+                      <a:fillRect/>
+                    </a:stretch>
+                  </pic:blipFill>
+                  <pic:spPr bwMode="auto">
+                    <a:xfrm>
+                      <a:off x="0" y="0"/>
+                      <a:ext cx="5940425" cy="550525"/>
+                    </a:xfrm>
+                    <a:prstGeom prst="rect">
+                      <a:avLst/>
+                    </a:prstGeom>
+                    <a:noFill/>
+                    <a:ln w="9525">
+                      <a:noFill/>
+                      <a:miter lim="800000"/>
+                      <a:headEnd/>
+                      <a:tailEnd/>
+                    </a:ln>
+                  </pic:spPr>
+                </pic:pic>
+              </a:graphicData>
+            </a:graphic>
+          </wp:inline>
+        </w:drawing>
+      </w:r>
+    </w:p>
+    <w:p>
+      <w:pPr>
+        <w:ind w:firstLine="0"/>
+        <w:jc w:val="center"/>
+      </w:pPr>
+      <w:r>
+        <w:t>Рисунок 12</w:t>
+      </w:r>
+      <w:r>
+        <w:t xml:space="preserve"> – Регистр данных</w:t>
+      </w:r>
+    </w:p>
+    <w:p>
+      <w:r>
+        <w:rPr>
+          <w:b/>
+          <w:bCs/>
+        </w:rPr>
+        <w:t>DR[8:0]: </w:t>
+      </w:r>
+      <w:proofErr w:type="spellStart"/>
+      <w:r>
+        <w:t>Data</w:t>
+      </w:r>
+      <w:proofErr w:type="spellEnd"/>
+      <w:r>
+        <w:t xml:space="preserve"> </w:t>
+      </w:r>
+      <w:proofErr w:type="spellStart"/>
+      <w:r>
+        <w:t>value</w:t>
+      </w:r>
+      <w:proofErr w:type="spellEnd"/>
+      <w:r>
+        <w:t xml:space="preserve"> - регистр данных. Содержит полученный или передаваемый символ, в зависимости от того, производится чтение из него или запись в регистр. Регистр выполняет двойную функцию за счёт того, что он является составным, он объединяет в себе два регистра: один для передачи (TDR) и один для приёма (RDR). TDR обеспечивает загрузку данных в выходной сдвигающий регистр, сдвигающий регистр преобразует загруженное в него слово в последовательную форму. Получаемые в последовательной форме данные накапливаются в приёмном сдвигающем регистре, когда фрейм получен полностью, данные из сдвигающего регистра передаются в регистр RDR, который реализует параллельный интерфейс </w:t>
+      </w:r>
+      <w:r>
+        <w:lastRenderedPageBreak/>
+        <w:t>между внутренней шиной микроконтроллера и входным сдвигающим регистром.</w:t>
+      </w:r>
+    </w:p>
+    <w:p>
+      <w:r>
+        <w:t xml:space="preserve">Когда осуществляется передача данных с включённым контролем чётности (USART_CR1.PCE==1), старший бит, записываемый в регистр USART_DR (бит [7] или [8], в зависимости от выбранной длины слова, </w:t>
+      </w:r>
+      <w:proofErr w:type="gramStart"/>
+      <w:r>
+        <w:t>см</w:t>
+      </w:r>
+      <w:proofErr w:type="gramEnd"/>
+      <w:r>
+        <w:t>. USART_CR1.M), не учитывается. Он замещается вычисленным битом чётности.</w:t>
+      </w:r>
+    </w:p>
+    <w:p>
+      <w:r>
+        <w:t>При получении данных с включённым контролем чётности, при чтении из USART_DR будем получать значение, содержащее полученный бит чётности.</w:t>
+      </w:r>
+    </w:p>
+    <w:p>
+      <w:r>
+        <w:t>Последний рассматриваемый регистр в USART – USART_</w:t>
+      </w:r>
+      <w:r>
+        <w:rPr>
+          <w:lang w:val="en-US"/>
+        </w:rPr>
+        <w:t>SR</w:t>
+      </w:r>
+      <w:r>
+        <w:t>(</w:t>
+      </w:r>
+      <w:r>
+        <w:rPr>
+          <w:lang w:val="en-US"/>
+        </w:rPr>
+        <w:t>status</w:t>
+      </w:r>
+      <w:r>
+        <w:t xml:space="preserve"> </w:t>
+      </w:r>
+      <w:r>
+        <w:rPr>
+          <w:lang w:val="en-US"/>
+        </w:rPr>
+        <w:t>register</w:t>
+      </w:r>
+      <w:r>
+        <w:t>).</w:t>
+      </w:r>
+      <w:r>
+        <w:t xml:space="preserve"> Он представлен на рисунке 13</w:t>
+      </w:r>
+      <w:r>
+        <w:t>.</w:t>
+      </w:r>
+    </w:p>
+    <w:p>
+      <w:pPr>
+        <w:ind w:firstLine="0"/>
+      </w:pPr>
+      <w:r>
+        <w:rPr>
+          <w:noProof/>
+        </w:rPr>
+        <w:drawing>
+          <wp:inline distT="0" distB="0" distL="0" distR="0">
+            <wp:extent cx="5940425" cy="545736"/>
+            <wp:effectExtent l="19050" t="0" r="3175" b="0"/>
+            <wp:docPr id="12" name="Рисунок 4"/>
+            <wp:cNvGraphicFramePr>
+              <a:graphicFrameLocks xmlns:a="http://schemas.openxmlformats.org/drawingml/2006/main" noChangeAspect="1"/>
+            </wp:cNvGraphicFramePr>
+            <a:graphic xmlns:a="http://schemas.openxmlformats.org/drawingml/2006/main">
+              <a:graphicData uri="http://schemas.openxmlformats.org/drawingml/2006/picture">
+                <pic:pic xmlns:pic="http://schemas.openxmlformats.org/drawingml/2006/picture">
+                  <pic:nvPicPr>
+                    <pic:cNvPr id="0" name="Picture 4"/>
+                    <pic:cNvPicPr>
+                      <a:picLocks noChangeAspect="1" noChangeArrowheads="1"/>
+                    </pic:cNvPicPr>
+                  </pic:nvPicPr>
+                  <pic:blipFill>
+                    <a:blip r:embed="rId24" cstate="print"/>
+                    <a:srcRect/>
+                    <a:stretch>
+                      <a:fillRect/>
+                    </a:stretch>
+                  </pic:blipFill>
+                  <pic:spPr bwMode="auto">
+                    <a:xfrm>
+                      <a:off x="0" y="0"/>
+                      <a:ext cx="5940425" cy="545736"/>
+                    </a:xfrm>
+                    <a:prstGeom prst="rect">
+                      <a:avLst/>
+                    </a:prstGeom>
+                    <a:noFill/>
+                    <a:ln w="9525">
+                      <a:noFill/>
+                      <a:miter lim="800000"/>
+                      <a:headEnd/>
+                      <a:tailEnd/>
+                    </a:ln>
+                  </pic:spPr>
+                </pic:pic>
+              </a:graphicData>
+            </a:graphic>
+          </wp:inline>
+        </w:drawing>
+      </w:r>
+    </w:p>
+    <w:p>
+      <w:pPr>
+        <w:ind w:firstLine="0"/>
+        <w:jc w:val="center"/>
+      </w:pPr>
+      <w:r>
+        <w:t>Рисунок 13</w:t>
+      </w:r>
+      <w:r>
+        <w:t xml:space="preserve"> – Регистр статуса</w:t>
+      </w:r>
+    </w:p>
+    <w:p>
+      <w:r>
+        <w:rPr>
+          <w:b/>
+          <w:bCs/>
+        </w:rPr>
+        <w:t>CTS: </w:t>
+      </w:r>
+      <w:r>
+        <w:t xml:space="preserve">CTS </w:t>
+      </w:r>
+      <w:proofErr w:type="spellStart"/>
+      <w:r>
+        <w:t>flag</w:t>
+      </w:r>
+      <w:proofErr w:type="spellEnd"/>
+      <w:r>
+        <w:t xml:space="preserve"> - флаг изменения состояния </w:t>
+      </w:r>
+      <w:proofErr w:type="spellStart"/>
+      <w:r>
+        <w:t>nCTS</w:t>
+      </w:r>
+      <w:proofErr w:type="spellEnd"/>
+      <w:r>
+        <w:t xml:space="preserve">. Устанавливается аппаратно, когда происходит переключение сигнала на входе </w:t>
+      </w:r>
+      <w:proofErr w:type="spellStart"/>
+      <w:r>
+        <w:t>nCTS</w:t>
+      </w:r>
+      <w:proofErr w:type="spellEnd"/>
+      <w:r>
+        <w:t>. Если установлен бит CTSIE (USART_CR3.CTSIE==1), то при установке флага генерируется прерывание. Флаг сбрасывается программно записью 0.</w:t>
+      </w:r>
+    </w:p>
+    <w:p>
+      <w:r>
+        <w:rPr>
+          <w:b/>
+          <w:bCs/>
+        </w:rPr>
+        <w:t>LBD: </w:t>
+      </w:r>
+      <w:r>
+        <w:t xml:space="preserve">LIN </w:t>
+      </w:r>
+      <w:proofErr w:type="spellStart"/>
+      <w:r>
+        <w:t>break</w:t>
+      </w:r>
+      <w:proofErr w:type="spellEnd"/>
+      <w:r>
+        <w:t xml:space="preserve"> </w:t>
+      </w:r>
+      <w:proofErr w:type="spellStart"/>
+      <w:r>
+        <w:t>detection</w:t>
+      </w:r>
+      <w:proofErr w:type="spellEnd"/>
+      <w:r>
+        <w:t xml:space="preserve"> </w:t>
+      </w:r>
+      <w:proofErr w:type="spellStart"/>
+      <w:r>
+        <w:t>flag</w:t>
+      </w:r>
+      <w:proofErr w:type="spellEnd"/>
+      <w:r>
+        <w:t xml:space="preserve"> - флаг приёма посылки </w:t>
+      </w:r>
+      <w:proofErr w:type="spellStart"/>
+      <w:r>
+        <w:t>Break</w:t>
+      </w:r>
+      <w:proofErr w:type="spellEnd"/>
+      <w:r>
+        <w:t xml:space="preserve">. Устанавливается аппаратно при обнаружении посылки </w:t>
+      </w:r>
+      <w:proofErr w:type="spellStart"/>
+      <w:r>
+        <w:t>Break</w:t>
+      </w:r>
+      <w:proofErr w:type="spellEnd"/>
+      <w:r>
+        <w:t xml:space="preserve"> на входе; если установлен бит LBDIE (USART_CR3.LBDIE==1), то генерируется прерывание. Флаг </w:t>
+      </w:r>
+      <w:proofErr w:type="spellStart"/>
+      <w:r>
+        <w:t>срсывается</w:t>
+      </w:r>
+      <w:proofErr w:type="spellEnd"/>
+      <w:r>
+        <w:t xml:space="preserve"> программно записью 0.</w:t>
+      </w:r>
+    </w:p>
+    <w:p>
+      <w:r>
+        <w:rPr>
+          <w:b/>
+          <w:bCs/>
+        </w:rPr>
+        <w:t>TXE: </w:t>
+      </w:r>
+      <w:proofErr w:type="spellStart"/>
+      <w:r>
+        <w:t>Transmit</w:t>
+      </w:r>
+      <w:proofErr w:type="spellEnd"/>
+      <w:r>
+        <w:t xml:space="preserve"> </w:t>
+      </w:r>
+      <w:proofErr w:type="spellStart"/>
+      <w:r>
+        <w:t>data</w:t>
+      </w:r>
+      <w:proofErr w:type="spellEnd"/>
+      <w:r>
+        <w:t xml:space="preserve"> </w:t>
+      </w:r>
+      <w:proofErr w:type="spellStart"/>
+      <w:r>
+        <w:t>register</w:t>
+      </w:r>
+      <w:proofErr w:type="spellEnd"/>
+      <w:r>
+        <w:t xml:space="preserve"> </w:t>
+      </w:r>
+      <w:proofErr w:type="spellStart"/>
+      <w:r>
+        <w:t>empty</w:t>
+      </w:r>
+      <w:proofErr w:type="spellEnd"/>
+      <w:r>
+        <w:t xml:space="preserve"> - флаг устанавливается аппаратно, когда содержимое регистра передаваемых данных TDR пересылается в сдвигающий регистр (доступ к TDR осуществляется путём записи в регистр USART_DR). Если установлен бит TXEIE (USART_CR1.TXEIE==1), генерируется прерывание. Флаг сбрасывается путём записи в регистр </w:t>
+      </w:r>
+      <w:r>
+        <w:lastRenderedPageBreak/>
+        <w:t>USART_DR.</w:t>
+      </w:r>
+      <w:r>
+        <w:t xml:space="preserve"> </w:t>
+      </w:r>
+      <w:r>
+        <w:t>Примечание.</w:t>
+      </w:r>
+      <w:r>
+        <w:t xml:space="preserve"> </w:t>
+      </w:r>
+      <w:r>
+        <w:t>1. Этот бит используется в процессе однобуферной передачи.</w:t>
+      </w:r>
+      <w:r>
+        <w:t xml:space="preserve"> </w:t>
+      </w:r>
+      <w:r>
+        <w:t>2. После сброса этот бит установлен.</w:t>
+      </w:r>
+    </w:p>
+    <w:p>
+      <w:r>
+        <w:rPr>
+          <w:b/>
+          <w:bCs/>
+        </w:rPr>
+        <w:t>TC: </w:t>
+      </w:r>
+      <w:proofErr w:type="spellStart"/>
+      <w:r>
+        <w:t>Transmission</w:t>
+      </w:r>
+      <w:proofErr w:type="spellEnd"/>
+      <w:r>
+        <w:t xml:space="preserve"> </w:t>
+      </w:r>
+      <w:proofErr w:type="spellStart"/>
+      <w:r>
+        <w:t>complete</w:t>
+      </w:r>
+      <w:proofErr w:type="spellEnd"/>
+      <w:r>
+        <w:t xml:space="preserve"> - флаг завершения передачи, устанавливается аппаратно, если передача фрейма завершена, и флаг TXE установлен (т.е. регистр передаваемых данных пуст, больше нет данных для передачи). Если USART_CR1.TCIE==1, то при установке флага генерируется прерывание. Флаг сбрасывается программно последовательностью действий: чтение регистра USART_SR, затем запись в USART_DR. Также бит может быть сброшен записью в него 0.</w:t>
+      </w:r>
+      <w:r>
+        <w:t xml:space="preserve"> </w:t>
+      </w:r>
+      <w:r>
+        <w:t>Примечание. После сброса этот бит установлен.</w:t>
+      </w:r>
+    </w:p>
+    <w:p>
+      <w:r>
+        <w:rPr>
+          <w:b/>
+          <w:bCs/>
+        </w:rPr>
+        <w:t>RXNE: </w:t>
+      </w:r>
+      <w:proofErr w:type="spellStart"/>
+      <w:r>
+        <w:t>Read</w:t>
+      </w:r>
+      <w:proofErr w:type="spellEnd"/>
+      <w:r>
+        <w:t xml:space="preserve"> </w:t>
+      </w:r>
+      <w:proofErr w:type="spellStart"/>
+      <w:r>
+        <w:t>data</w:t>
+      </w:r>
+      <w:proofErr w:type="spellEnd"/>
+      <w:r>
+        <w:t xml:space="preserve"> </w:t>
+      </w:r>
+      <w:proofErr w:type="spellStart"/>
+      <w:r>
+        <w:t>register</w:t>
+      </w:r>
+      <w:proofErr w:type="spellEnd"/>
+      <w:r>
+        <w:t xml:space="preserve"> </w:t>
+      </w:r>
+      <w:proofErr w:type="spellStart"/>
+      <w:r>
+        <w:t>not</w:t>
+      </w:r>
+      <w:proofErr w:type="spellEnd"/>
+      <w:r>
+        <w:t xml:space="preserve"> </w:t>
+      </w:r>
+      <w:proofErr w:type="spellStart"/>
+      <w:r>
+        <w:t>empty</w:t>
+      </w:r>
+      <w:proofErr w:type="spellEnd"/>
+      <w:r>
+        <w:t xml:space="preserve"> - регистр данных для чтения не пуст. Флаг устанавливается аппаратно, когда содержимое принимающего сдвигающего регистра передаётся в регистр принимаемых данных RDR. Если USART_CR1.RXNEIE==1, при этом генерируется прерывание. Флаг сбрасывается чтением из регистра USART_DR. Также бит может быть сброшен записью в него 0.</w:t>
+      </w:r>
+    </w:p>
+    <w:p>
+      <w:r>
+        <w:rPr>
+          <w:b/>
+          <w:bCs/>
+        </w:rPr>
+        <w:t>IDLE: </w:t>
+      </w:r>
+      <w:r>
+        <w:t xml:space="preserve">IDLE </w:t>
+      </w:r>
+      <w:proofErr w:type="spellStart"/>
+      <w:r>
+        <w:t>line</w:t>
+      </w:r>
+      <w:proofErr w:type="spellEnd"/>
+      <w:r>
+        <w:t xml:space="preserve"> </w:t>
+      </w:r>
+      <w:proofErr w:type="spellStart"/>
+      <w:r>
+        <w:t>detected</w:t>
+      </w:r>
+      <w:proofErr w:type="spellEnd"/>
+      <w:r>
+        <w:t xml:space="preserve"> - линия свободна. Флаг устанавливается аппаратно, если </w:t>
+      </w:r>
+      <w:proofErr w:type="gramStart"/>
+      <w:r>
+        <w:t>обнаружено что линия свободна</w:t>
+      </w:r>
+      <w:proofErr w:type="gramEnd"/>
+      <w:r>
+        <w:t>. Это происходит, если получен целый фрейм единиц (лог. 1 на входе в течение целого фрейма). При этом генерируется прерывание, если USART_CR1.IDLEIE==1. Флаг сбрасывается программно последовательностью действий: чтение регистра USART_SR с последующим чтением из регистра USART_DR.</w:t>
+      </w:r>
+      <w:r>
+        <w:br/>
+        <w:t>Примечание. IDLE бит не будет установлен снова до тех пор, пока не произойдёт установка флага RXNE (т.е. следующее освобождение линии будет обнаружено только после приёма данных).</w:t>
+      </w:r>
+    </w:p>
+    <w:p>
+      <w:r>
+        <w:rPr>
+          <w:b/>
+          <w:bCs/>
+        </w:rPr>
+        <w:t>ORE: </w:t>
+      </w:r>
+      <w:proofErr w:type="spellStart"/>
+      <w:r>
+        <w:t>Overrun</w:t>
+      </w:r>
+      <w:proofErr w:type="spellEnd"/>
+      <w:r>
+        <w:t xml:space="preserve"> </w:t>
+      </w:r>
+      <w:proofErr w:type="spellStart"/>
+      <w:r>
+        <w:t>error</w:t>
+      </w:r>
+      <w:proofErr w:type="spellEnd"/>
+      <w:r>
+        <w:t xml:space="preserve"> - ошибка переполнения. Флаг устанавливается аппаратно, когда слово, полученное в сдвигающей регистр готово к перемещению в регистр принимаемых данных RDR, но RXNE==1 (регистр RDR не пуст, содержит ещё не прочитанные из него принятые USART </w:t>
+      </w:r>
+      <w:r>
+        <w:lastRenderedPageBreak/>
+        <w:t>данные). Если USART_CR1.RXNEIE==1, то при установке флага генерируется исключение. Флаг сбрасывается программно последовательностью действий: чтение из регистра USART_SR с последующим чтением из USART_DR.</w:t>
+      </w:r>
+      <w:r>
+        <w:t xml:space="preserve"> </w:t>
+      </w:r>
+      <w:r>
+        <w:t xml:space="preserve">Примечание. Когда флаг устанавливается, содержимое регистра RDR не теряется, но сдвигающий регистр будет перезаписан следующими принимаемыми данными. В случае </w:t>
+      </w:r>
+      <w:proofErr w:type="spellStart"/>
+      <w:r>
+        <w:t>мультибуферной</w:t>
+      </w:r>
+      <w:proofErr w:type="spellEnd"/>
+      <w:r>
+        <w:t xml:space="preserve"> связи, прерывание генерируется при установке флага ORE, если установлен бит USART_CR3.EIE.</w:t>
+      </w:r>
+    </w:p>
+    <w:p>
+      <w:r>
+        <w:rPr>
+          <w:b/>
+          <w:bCs/>
+        </w:rPr>
+        <w:t>NF: </w:t>
+      </w:r>
+      <w:proofErr w:type="spellStart"/>
+      <w:r>
+        <w:t>Noise</w:t>
+      </w:r>
+      <w:proofErr w:type="spellEnd"/>
+      <w:r>
+        <w:t xml:space="preserve"> </w:t>
+      </w:r>
+      <w:proofErr w:type="spellStart"/>
+      <w:r>
+        <w:t>detected</w:t>
+      </w:r>
+      <w:proofErr w:type="spellEnd"/>
+      <w:r>
+        <w:t xml:space="preserve"> </w:t>
+      </w:r>
+      <w:proofErr w:type="spellStart"/>
+      <w:r>
+        <w:t>flag</w:t>
+      </w:r>
+      <w:proofErr w:type="spellEnd"/>
+      <w:r>
+        <w:t xml:space="preserve"> - флаг устанавливается аппаратно при обнаружении шума в полученном фрейме. Сбрасывается программно последовательностью действий: чтение из регистра USART_SR, затем чтение из регистра USART_DR.</w:t>
+      </w:r>
+      <w:r>
+        <w:t xml:space="preserve"> </w:t>
+      </w:r>
+      <w:r>
+        <w:t>Примечание.</w:t>
+      </w:r>
+      <w:r>
+        <w:t xml:space="preserve"> </w:t>
+      </w:r>
+      <w:r>
+        <w:t xml:space="preserve">1. Этот бит не генерирует прерывание, но если он устанавливается, это происходит в тот же момент, что и установка флага RXNE (регистр данных для чтения не пуст), а этот флаг сам генерирует прерывание. В случае </w:t>
+      </w:r>
+      <w:proofErr w:type="spellStart"/>
+      <w:r>
+        <w:t>мультибуферной</w:t>
+      </w:r>
+      <w:proofErr w:type="spellEnd"/>
+      <w:r>
+        <w:t xml:space="preserve"> связи прерывание генерируется при установке флага NF, если установлен в 1 бит EIE (USART_CR3.EIE==1).</w:t>
+      </w:r>
+      <w:r>
+        <w:t xml:space="preserve"> </w:t>
+      </w:r>
+      <w:r>
+        <w:t>2. В заведомо свободных от шума линиях, флаг NF может быть отключён установкой в 1 бита USART_CR3.ONEBITE, что увеличивает устойчивость USART к отклонениям тактовой частоты приёмника (к рассогласованию скоростей передатчика и приёмника).</w:t>
+      </w:r>
+    </w:p>
+    <w:p>
+      <w:r>
+        <w:rPr>
+          <w:b/>
+          <w:bCs/>
+          <w:lang w:val="en-US"/>
+        </w:rPr>
+        <w:t>FE: </w:t>
+      </w:r>
+      <w:r>
+        <w:rPr>
+          <w:lang w:val="en-US"/>
+        </w:rPr>
+        <w:t xml:space="preserve">Framing error - </w:t>
+      </w:r>
+      <w:r>
+        <w:t>ошибка</w:t>
+      </w:r>
+      <w:r>
+        <w:rPr>
+          <w:lang w:val="en-US"/>
+        </w:rPr>
+        <w:t xml:space="preserve"> </w:t>
+      </w:r>
+      <w:r>
+        <w:t>фрейма</w:t>
+      </w:r>
+      <w:r>
+        <w:rPr>
+          <w:lang w:val="en-US"/>
+        </w:rPr>
+        <w:t xml:space="preserve">. </w:t>
+      </w:r>
+      <w:r>
+        <w:t xml:space="preserve">Флаг устанавливается аппаратно в случае нарушения синхронизации, чрезмерного шума в линии, при обнаружении символа </w:t>
+      </w:r>
+      <w:proofErr w:type="spellStart"/>
+      <w:r>
+        <w:t>Break</w:t>
+      </w:r>
+      <w:proofErr w:type="spellEnd"/>
+      <w:r>
+        <w:t>. Флаг сбрасывается программно последовательностью действий: чтение из регистра USART_SR, затем чтение из регистра USART_DR.</w:t>
+      </w:r>
+      <w:r>
+        <w:t xml:space="preserve"> </w:t>
+      </w:r>
+      <w:r>
+        <w:t>Примечание. В отношении генерации прерывания этот флаг полностью аналогичен флагу NF.</w:t>
+      </w:r>
+    </w:p>
+    <w:p>
+      <w:r>
+        <w:rPr>
+          <w:b/>
+          <w:bCs/>
+          <w:lang w:val="en-US"/>
+        </w:rPr>
+        <w:t>PE: </w:t>
+      </w:r>
+      <w:r>
+        <w:rPr>
+          <w:lang w:val="en-US"/>
+        </w:rPr>
+        <w:t xml:space="preserve">Parity error - </w:t>
+      </w:r>
+      <w:r>
+        <w:t>ошибка</w:t>
+      </w:r>
+      <w:r>
+        <w:rPr>
+          <w:lang w:val="en-US"/>
+        </w:rPr>
+        <w:t xml:space="preserve"> </w:t>
+      </w:r>
+      <w:r>
+        <w:t>чётности</w:t>
+      </w:r>
+      <w:r>
+        <w:rPr>
+          <w:lang w:val="en-US"/>
+        </w:rPr>
+        <w:t xml:space="preserve">. </w:t>
+      </w:r>
+      <w:r>
+        <w:t xml:space="preserve">Флаг устанавливается аппаратно, когда в принятом фрейме обнаружена ошибка чётности (если контроль чётности включён). Если USART_CR1.PEIE==1, то генерируется </w:t>
+      </w:r>
+      <w:r>
+        <w:lastRenderedPageBreak/>
+        <w:t>прерывание. Флаг сбрасывается программно последовательностью действий: чтение из регистра USART_SR, затем чтение либо запись регистра USART_DR. Перед сбросом флага, программа должна дождаться установки флага RXNE (регистр данных для чтения не пуст).</w:t>
       </w:r>
     </w:p>
     <w:p>
@@ -13340,7 +17097,6 @@
         <w:ind w:firstLine="709"/>
       </w:pPr>
       <w:r>
-        <w:lastRenderedPageBreak/>
         <w:tab/>
       </w:r>
       <w:bookmarkStart w:id="13" w:name="_Toc152793078"/>
@@ -13429,6 +17185,7 @@
     <w:p>
       <w:pPr>
         <w:pStyle w:val="3"/>
+        <w:ind w:firstLine="709"/>
       </w:pPr>
       <w:bookmarkStart w:id="15" w:name="_heading=h.3dy6vkm" w:colFirst="0" w:colLast="0"/>
       <w:bookmarkEnd w:id="15"/>
@@ -13464,6 +17221,24 @@
     <w:p>
       <w:pPr>
         <w:pStyle w:val="3"/>
+        <w:ind w:firstLine="709"/>
+      </w:pPr>
+      <w:r>
+        <w:t>1.2.8 Использование таймера для генерации звукового сигнала</w:t>
+      </w:r>
+    </w:p>
+    <w:p>
+      <w:r>
+        <w:rPr>
+          <w:highlight w:val="yellow"/>
+        </w:rPr>
+        <w:t>Написать про настройку в режиме ШИМ</w:t>
+      </w:r>
+    </w:p>
+    <w:p>
+      <w:pPr>
+        <w:pStyle w:val="3"/>
+        <w:ind w:firstLine="709"/>
       </w:pPr>
       <w:r>
         <w:tab/>
@@ -13473,7 +17248,7 @@
         <w:t>1.</w:t>
       </w:r>
       <w:r>
-        <w:t>2.8</w:t>
+        <w:t>2.9</w:t>
       </w:r>
       <w:r>
         <w:t xml:space="preserve"> Построение функциональной схемы</w:t>
@@ -13530,10 +17305,14 @@
     </w:p>
     <w:p>
       <w:pPr>
+        <w:ind w:firstLine="0"/>
         <w:jc w:val="center"/>
       </w:pPr>
       <w:r>
-        <w:t>Рисунок 7 – Функциональная схема светофорного блока</w:t>
+        <w:t xml:space="preserve">Рисунок 7 – Функциональная схема </w:t>
+      </w:r>
+      <w:r>
+        <w:t>устройства для проверки целостности данных на диске</w:t>
       </w:r>
     </w:p>
     <w:p>
@@ -13578,6 +17357,7 @@
           <w:b/>
           <w:szCs w:val="28"/>
         </w:rPr>
+        <w:lastRenderedPageBreak/>
         <w:tab/>
         <w:t>1.3.1 Разъем программатора</w:t>
       </w:r>
@@ -13726,7 +17506,6 @@
           <w:color w:val="000000"/>
           <w:szCs w:val="28"/>
         </w:rPr>
-        <w:lastRenderedPageBreak/>
         <w:t>MOSI – для передачи данных от программатора в микроконтроллер;</w:t>
       </w:r>
     </w:p>
@@ -13980,7 +17759,14 @@
           <w:szCs w:val="28"/>
         </w:rPr>
         <w:tab/>
-        <w:t xml:space="preserve">Для подключения питания к схеме, будет использовано гнездо питания DS-201, имеющий диаметр центрального проводника – 2 мм и диаметр Jack-а – 2 мм. На принципиальной схеме, которая показана в разделе </w:t>
+        <w:t xml:space="preserve">Для подключения питания к схеме, будет использовано гнездо питания DS-201, имеющий диаметр центрального проводника – 2 мм и диаметр Jack-а </w:t>
+      </w:r>
+      <w:r>
+        <w:rPr>
+          <w:szCs w:val="28"/>
+        </w:rPr>
+        <w:lastRenderedPageBreak/>
+        <w:t xml:space="preserve">– 2 мм. На принципиальной схеме, которая показана в разделе </w:t>
       </w:r>
       <w:r>
         <w:rPr>
@@ -14232,7 +18018,6 @@
         <w:rPr>
           <w:szCs w:val="28"/>
         </w:rPr>
-        <w:lastRenderedPageBreak/>
         <w:t>Ближайшие стандарты – это 100 Ом и 110 Ом. Выбран будет резистор с большим номиналом, то есть 110 Ом – CF-100.</w:t>
       </w:r>
     </w:p>
@@ -14879,6 +18664,7 @@
         <w:rPr>
           <w:szCs w:val="28"/>
         </w:rPr>
+        <w:lastRenderedPageBreak/>
         <w:t>Ближайшие стандарты – это 20 кОм и 25 кОм. Выбран будет резистор с большим номиналом, то есть 25 кОм – MO-100.</w:t>
       </w:r>
     </w:p>
@@ -15008,7 +18794,6 @@
           <w:szCs w:val="28"/>
           <w:vertAlign w:val="subscript"/>
         </w:rPr>
-        <w:lastRenderedPageBreak/>
         <w:tab/>
       </w:r>
       <w:r>
@@ -15344,6 +19129,7 @@
               <w:jc w:val="center"/>
             </w:pPr>
             <w:r>
+              <w:lastRenderedPageBreak/>
               <w:t>ATmega8515</w:t>
             </w:r>
           </w:p>
@@ -15883,7 +19669,6 @@
         </w:rPr>
       </w:pPr>
       <w:r>
-        <w:lastRenderedPageBreak/>
         <w:tab/>
       </w:r>
       <w:r>
@@ -16155,6 +19940,7 @@
         <w:rPr>
           <w:noProof/>
         </w:rPr>
+        <w:lastRenderedPageBreak/>
         <w:drawing>
           <wp:inline distT="0" distB="0" distL="0" distR="0">
             <wp:extent cx="5940425" cy="4201160"/>
@@ -16169,7 +19955,7 @@
                     <pic:cNvPicPr preferRelativeResize="0"/>
                   </pic:nvPicPr>
                   <pic:blipFill>
-                    <a:blip r:embed="rId16" cstate="print"/>
+                    <a:blip r:embed="rId25" cstate="print"/>
                     <a:srcRect/>
                     <a:stretch>
                       <a:fillRect/>
@@ -16230,7 +20016,7 @@
                     <pic:cNvPicPr preferRelativeResize="0"/>
                   </pic:nvPicPr>
                   <pic:blipFill>
-                    <a:blip r:embed="rId17" cstate="print"/>
+                    <a:blip r:embed="rId26" cstate="print"/>
                     <a:srcRect/>
                     <a:stretch>
                       <a:fillRect/>
@@ -16467,7 +20253,7 @@
                     <pic:cNvPicPr preferRelativeResize="0"/>
                   </pic:nvPicPr>
                   <pic:blipFill>
-                    <a:blip r:embed="rId18" cstate="print"/>
+                    <a:blip r:embed="rId27" cstate="print"/>
                     <a:srcRect/>
                     <a:stretch>
                       <a:fillRect/>
@@ -17229,7 +21015,7 @@
                     <pic:cNvPicPr preferRelativeResize="0"/>
                   </pic:nvPicPr>
                   <pic:blipFill>
-                    <a:blip r:embed="rId19" cstate="print"/>
+                    <a:blip r:embed="rId28" cstate="print"/>
                     <a:srcRect/>
                     <a:stretch>
                       <a:fillRect/>
@@ -17343,7 +21129,7 @@
                     <pic:cNvPicPr preferRelativeResize="0"/>
                   </pic:nvPicPr>
                   <pic:blipFill>
-                    <a:blip r:embed="rId20" cstate="print"/>
+                    <a:blip r:embed="rId29" cstate="print"/>
                     <a:srcRect/>
                     <a:stretch>
                       <a:fillRect/>
@@ -17427,7 +21213,7 @@
                     <pic:cNvPicPr preferRelativeResize="0"/>
                   </pic:nvPicPr>
                   <pic:blipFill>
-                    <a:blip r:embed="rId21" cstate="print"/>
+                    <a:blip r:embed="rId30" cstate="print"/>
                     <a:srcRect/>
                     <a:stretch>
                       <a:fillRect/>
@@ -17512,7 +21298,7 @@
                     <pic:cNvPicPr preferRelativeResize="0"/>
                   </pic:nvPicPr>
                   <pic:blipFill>
-                    <a:blip r:embed="rId22" cstate="print"/>
+                    <a:blip r:embed="rId31" cstate="print"/>
                     <a:srcRect/>
                     <a:stretch>
                       <a:fillRect/>
@@ -17601,7 +21387,7 @@
                     <pic:cNvPicPr preferRelativeResize="0"/>
                   </pic:nvPicPr>
                   <pic:blipFill>
-                    <a:blip r:embed="rId23" cstate="print"/>
+                    <a:blip r:embed="rId32" cstate="print"/>
                     <a:srcRect/>
                     <a:stretch>
                       <a:fillRect/>
@@ -18559,7 +22345,7 @@
                     <pic:cNvPicPr preferRelativeResize="0"/>
                   </pic:nvPicPr>
                   <pic:blipFill>
-                    <a:blip r:embed="rId24" cstate="print"/>
+                    <a:blip r:embed="rId33" cstate="print"/>
                     <a:srcRect/>
                     <a:stretch>
                       <a:fillRect/>
@@ -18618,7 +22404,7 @@
                     <pic:cNvPicPr preferRelativeResize="0"/>
                   </pic:nvPicPr>
                   <pic:blipFill>
-                    <a:blip r:embed="rId25" cstate="print"/>
+                    <a:blip r:embed="rId34" cstate="print"/>
                     <a:srcRect/>
                     <a:stretch>
                       <a:fillRect/>
@@ -18853,7 +22639,7 @@
                     <pic:cNvPicPr preferRelativeResize="0"/>
                   </pic:nvPicPr>
                   <pic:blipFill>
-                    <a:blip r:embed="rId26" cstate="print"/>
+                    <a:blip r:embed="rId35" cstate="print"/>
                     <a:srcRect/>
                     <a:stretch>
                       <a:fillRect/>
@@ -18954,7 +22740,7 @@
                     <pic:cNvPicPr preferRelativeResize="0"/>
                   </pic:nvPicPr>
                   <pic:blipFill>
-                    <a:blip r:embed="rId27" cstate="print"/>
+                    <a:blip r:embed="rId36" cstate="print"/>
                     <a:srcRect/>
                     <a:stretch>
                       <a:fillRect/>
@@ -19051,7 +22837,7 @@
                     <pic:cNvPicPr preferRelativeResize="0"/>
                   </pic:nvPicPr>
                   <pic:blipFill>
-                    <a:blip r:embed="rId28" cstate="print"/>
+                    <a:blip r:embed="rId37" cstate="print"/>
                     <a:srcRect/>
                     <a:stretch>
                       <a:fillRect/>
@@ -19412,7 +23198,7 @@
                     <pic:cNvPicPr preferRelativeResize="0"/>
                   </pic:nvPicPr>
                   <pic:blipFill>
-                    <a:blip r:embed="rId29" cstate="print"/>
+                    <a:blip r:embed="rId38" cstate="print"/>
                     <a:srcRect/>
                     <a:stretch>
                       <a:fillRect/>
@@ -19921,7 +23707,7 @@
         </w:rPr>
         <w:t xml:space="preserve">1. Микроконтроллеры 8051, PIC, AVR и ARM: отличия и особенности [Электронный ресурс]. – Режим доступа:  </w:t>
       </w:r>
-      <w:hyperlink r:id="rId30">
+      <w:hyperlink r:id="rId39">
         <w:r>
           <w:rPr>
             <w:color w:val="0563C1"/>
@@ -19964,7 +23750,7 @@
         </w:rPr>
         <w:t xml:space="preserve"> [Электронный ресурс]. – Режим доступа: </w:t>
       </w:r>
-      <w:hyperlink r:id="rId31">
+      <w:hyperlink r:id="rId40">
         <w:r>
           <w:rPr>
             <w:color w:val="0563C1"/>
@@ -20002,7 +23788,7 @@
         </w:rPr>
         <w:t xml:space="preserve"> </w:t>
       </w:r>
-      <w:hyperlink r:id="rId32">
+      <w:hyperlink r:id="rId41">
         <w:r>
           <w:rPr>
             <w:color w:val="4472C4"/>
@@ -20031,7 +23817,7 @@
         </w:rPr>
         <w:t xml:space="preserve">4. Устройство AVR микроконтроллера – Меандр – занимательная электроника [Электронный ресурс]. – Режим доступа: </w:t>
       </w:r>
-      <w:hyperlink r:id="rId33">
+      <w:hyperlink r:id="rId42">
         <w:r>
           <w:rPr>
             <w:color w:val="0563C1"/>
@@ -20116,7 +23902,7 @@
         </w:rPr>
         <w:t xml:space="preserve"> [Электронный ресурс]. – Режим доступа: </w:t>
       </w:r>
-      <w:hyperlink r:id="rId34">
+      <w:hyperlink r:id="rId43">
         <w:r>
           <w:rPr>
             <w:color w:val="0563C1"/>
@@ -20145,7 +23931,7 @@
         </w:rPr>
         <w:t xml:space="preserve">6. AVR. Учебный курс. Передача данных через UART [Электронный ресурс]. – Режим доступа:  </w:t>
       </w:r>
-      <w:hyperlink r:id="rId35">
+      <w:hyperlink r:id="rId44">
         <w:r>
           <w:rPr>
             <w:color w:val="0563C1"/>
@@ -20181,7 +23967,7 @@
         </w:rPr>
         <w:t xml:space="preserve">  </w:t>
       </w:r>
-      <w:hyperlink r:id="rId36">
+      <w:hyperlink r:id="rId45">
         <w:r>
           <w:rPr>
             <w:color w:val="0563C1"/>
@@ -20211,7 +23997,7 @@
         <w:lastRenderedPageBreak/>
         <w:t xml:space="preserve">8. ГОСТ 2.743-91 ЕСКД ОБОЗНАЧЕНИЯ БУКВЕННО-ЦИФРОВЫЕ В ЭЛЕКТРИЧЕСКИХ СХЕМАХ [Электронный ресурс]. – Режим доступа:  </w:t>
       </w:r>
-      <w:hyperlink r:id="rId37">
+      <w:hyperlink r:id="rId46">
         <w:r>
           <w:rPr>
             <w:color w:val="0563C1"/>
@@ -20240,7 +24026,7 @@
         </w:rPr>
         <w:t xml:space="preserve">9. ГОСТ 2.721-74 ЕСКД ОБОЗНАЧЕНИЯ УСЛОВНЫЕ ГРАФИЧЕСКИЕ В СХЕМАХ [Электронный ресурс]. – Режим доступа: </w:t>
       </w:r>
-      <w:hyperlink r:id="rId38">
+      <w:hyperlink r:id="rId47">
         <w:r>
           <w:rPr>
             <w:color w:val="0563C1"/>
@@ -20269,7 +24055,7 @@
         </w:rPr>
         <w:t xml:space="preserve">10. Микроконтроллеры AVR: Параметры функции обработки прерываний ISR() в C [Электронный ресурс]. – Режим доступа: </w:t>
       </w:r>
-      <w:hyperlink r:id="rId39">
+      <w:hyperlink r:id="rId48">
         <w:r>
           <w:rPr>
             <w:color w:val="0563C1"/>
@@ -20339,7 +24125,7 @@
         </w:rPr>
         <w:t xml:space="preserve">12. AVR. Учебный курс. Трактат о программаторах | Электроника для всех [Электронный ресурс]. – Режим доступа: </w:t>
       </w:r>
-      <w:hyperlink r:id="rId40">
+      <w:hyperlink r:id="rId49">
         <w:r>
           <w:rPr>
             <w:color w:val="0563C1"/>
@@ -20368,7 +24154,7 @@
         </w:rPr>
         <w:t xml:space="preserve">13. Транзисторный ключ * diodov.net | Электроника для всех [Электронный ресурс]. – Режим доступа: </w:t>
       </w:r>
-      <w:hyperlink r:id="rId41">
+      <w:hyperlink r:id="rId50">
         <w:r>
           <w:rPr>
             <w:color w:val="0563C1"/>
@@ -36103,7 +39889,7 @@
       </w:pPr>
     </w:p>
     <w:sectPr>
-      <w:footerReference w:type="default" r:id="rId42"/>
+      <w:footerReference w:type="default" r:id="rId51"/>
       <w:pgSz w:w="11906" w:h="16838"/>
       <w:pgMar w:top="1134" w:right="850" w:bottom="1134" w:left="1701" w:header="708" w:footer="708" w:gutter="0"/>
       <w:pgNumType w:start="1"/>
@@ -36176,7 +39962,7 @@
         <w:noProof/>
         <w:color w:val="000000"/>
       </w:rPr>
-      <w:t>4</w:t>
+      <w:t>33</w:t>
     </w:r>
     <w:r>
       <w:rPr>
@@ -40228,7 +44014,7 @@
     <w:lsdException w:name="Normal" w:semiHidden="0" w:uiPriority="0" w:unhideWhenUsed="0" w:qFormat="1"/>
     <w:lsdException w:name="heading 1" w:semiHidden="0" w:uiPriority="9" w:unhideWhenUsed="0" w:qFormat="1"/>
     <w:lsdException w:name="heading 2" w:uiPriority="9" w:qFormat="1"/>
-    <w:lsdException w:name="heading 3" w:uiPriority="9" w:qFormat="1"/>
+    <w:lsdException w:name="heading 3" w:uiPriority="0" w:qFormat="1"/>
     <w:lsdException w:name="heading 4" w:uiPriority="9" w:qFormat="1"/>
     <w:lsdException w:name="heading 5" w:uiPriority="9" w:qFormat="1"/>
     <w:lsdException w:name="heading 6" w:uiPriority="9" w:qFormat="1"/>
@@ -40483,7 +44269,6 @@
   <w:style w:type="character" w:default="1" w:styleId="a0">
     <w:name w:val="Default Paragraph Font"/>
     <w:uiPriority w:val="1"/>
-    <w:semiHidden/>
     <w:unhideWhenUsed/>
   </w:style>
   <w:style w:type="table" w:default="1" w:styleId="a1">
@@ -41380,7 +45165,7 @@
 </file>
 
 <file path=customXml/itemProps2.xml><?xml version="1.0" encoding="utf-8"?>
-<ds:datastoreItem xmlns:ds="http://schemas.openxmlformats.org/officeDocument/2006/customXml" ds:itemID="{9B8F3579-6432-43E2-A3ED-CFBACEBD0283}">
+<ds:datastoreItem xmlns:ds="http://schemas.openxmlformats.org/officeDocument/2006/customXml" ds:itemID="{83A1BC6B-9F1B-4CA2-85CE-5792755B74BF}">
   <ds:schemaRefs>
     <ds:schemaRef ds:uri="http://schemas.openxmlformats.org/officeDocument/2006/bibliography"/>
   </ds:schemaRefs>

</xml_diff>